<commit_message>
Updated resume for website
</commit_message>
<xml_diff>
--- a/Eduard_Danalache_Resume.docx
+++ b/Eduard_Danalache_Resume.docx
@@ -1,6 +1,6 @@
 
 <file path=word/document.xml><?xml version="1.0" encoding="utf-8"?>
-<w:document xmlns:wpc="http://schemas.microsoft.com/office/word/2010/wordprocessingCanvas" xmlns:cx="http://schemas.microsoft.com/office/drawing/2014/chartex" xmlns:cx1="http://schemas.microsoft.com/office/drawing/2015/9/8/chartex" xmlns:cx2="http://schemas.microsoft.com/office/drawing/2015/10/21/chartex" xmlns:cx3="http://schemas.microsoft.com/office/drawing/2016/5/9/chartex" xmlns:cx4="http://schemas.microsoft.com/office/drawing/2016/5/10/chartex" xmlns:cx5="http://schemas.microsoft.com/office/drawing/2016/5/11/chartex" xmlns:cx6="http://schemas.microsoft.com/office/drawing/2016/5/12/chartex" xmlns:cx7="http://schemas.microsoft.com/office/drawing/2016/5/13/chartex" xmlns:cx8="http://schemas.microsoft.com/office/drawing/2016/5/14/chartex" xmlns:mc="http://schemas.openxmlformats.org/markup-compatibility/2006" xmlns:aink="http://schemas.microsoft.com/office/drawing/2016/ink" xmlns:am3d="http://schemas.microsoft.com/office/drawing/2017/model3d" xmlns:o="urn:schemas-microsoft-com:office:office" xmlns:r="http://schemas.openxmlformats.org/officeDocument/2006/relationships" xmlns:m="http://schemas.openxmlformats.org/officeDocument/2006/math" xmlns:v="urn:schemas-microsoft-com:vml" xmlns:wp14="http://schemas.microsoft.com/office/word/2010/wordprocessingDrawing" xmlns:wp="http://schemas.openxmlformats.org/drawingml/2006/wordprocessingDrawing" xmlns:w10="urn:schemas-microsoft-com:office:word" xmlns:w="http://schemas.openxmlformats.org/wordprocessingml/2006/main" xmlns:w14="http://schemas.microsoft.com/office/word/2010/wordml" xmlns:w15="http://schemas.microsoft.com/office/word/2012/wordml" xmlns:w16cex="http://schemas.microsoft.com/office/word/2018/wordml/cex" xmlns:w16cid="http://schemas.microsoft.com/office/word/2016/wordml/cid" xmlns:w16="http://schemas.microsoft.com/office/word/2018/wordml" xmlns:w16sdtdh="http://schemas.microsoft.com/office/word/2020/wordml/sdtdatahash" xmlns:w16se="http://schemas.microsoft.com/office/word/2015/wordml/symex" xmlns:wpg="http://schemas.microsoft.com/office/word/2010/wordprocessingGroup" xmlns:wpi="http://schemas.microsoft.com/office/word/2010/wordprocessingInk" xmlns:wne="http://schemas.microsoft.com/office/word/2006/wordml" xmlns:wps="http://schemas.microsoft.com/office/word/2010/wordprocessingShape" mc:Ignorable="w14 w15 w16se w16cid w16 w16cex w16sdtdh wp14">
+<w:document xmlns:wpc="http://schemas.microsoft.com/office/word/2010/wordprocessingCanvas" xmlns:cx="http://schemas.microsoft.com/office/drawing/2014/chartex" xmlns:cx1="http://schemas.microsoft.com/office/drawing/2015/9/8/chartex" xmlns:cx2="http://schemas.microsoft.com/office/drawing/2015/10/21/chartex" xmlns:cx3="http://schemas.microsoft.com/office/drawing/2016/5/9/chartex" xmlns:cx4="http://schemas.microsoft.com/office/drawing/2016/5/10/chartex" xmlns:cx5="http://schemas.microsoft.com/office/drawing/2016/5/11/chartex" xmlns:cx6="http://schemas.microsoft.com/office/drawing/2016/5/12/chartex" xmlns:cx7="http://schemas.microsoft.com/office/drawing/2016/5/13/chartex" xmlns:cx8="http://schemas.microsoft.com/office/drawing/2016/5/14/chartex" xmlns:mc="http://schemas.openxmlformats.org/markup-compatibility/2006" xmlns:aink="http://schemas.microsoft.com/office/drawing/2016/ink" xmlns:am3d="http://schemas.microsoft.com/office/drawing/2017/model3d" xmlns:o="urn:schemas-microsoft-com:office:office" xmlns:oel="http://schemas.microsoft.com/office/2019/extlst" xmlns:r="http://schemas.openxmlformats.org/officeDocument/2006/relationships" xmlns:m="http://schemas.openxmlformats.org/officeDocument/2006/math" xmlns:v="urn:schemas-microsoft-com:vml" xmlns:wp14="http://schemas.microsoft.com/office/word/2010/wordprocessingDrawing" xmlns:wp="http://schemas.openxmlformats.org/drawingml/2006/wordprocessingDrawing" xmlns:w10="urn:schemas-microsoft-com:office:word" xmlns:w="http://schemas.openxmlformats.org/wordprocessingml/2006/main" xmlns:w14="http://schemas.microsoft.com/office/word/2010/wordml" xmlns:w15="http://schemas.microsoft.com/office/word/2012/wordml" xmlns:w16cex="http://schemas.microsoft.com/office/word/2018/wordml/cex" xmlns:w16cid="http://schemas.microsoft.com/office/word/2016/wordml/cid" xmlns:w16="http://schemas.microsoft.com/office/word/2018/wordml" xmlns:w16sdtdh="http://schemas.microsoft.com/office/word/2020/wordml/sdtdatahash" xmlns:w16se="http://schemas.microsoft.com/office/word/2015/wordml/symex" xmlns:wpg="http://schemas.microsoft.com/office/word/2010/wordprocessingGroup" xmlns:wpi="http://schemas.microsoft.com/office/word/2010/wordprocessingInk" xmlns:wne="http://schemas.microsoft.com/office/word/2006/wordml" xmlns:wps="http://schemas.microsoft.com/office/word/2010/wordprocessingShape" mc:Ignorable="w14 w15 w16se w16cid w16 w16cex w16sdtdh wp14">
   <w:body>
     <w:p>
       <w:pPr>
@@ -50,7 +50,6 @@
             <w:docPart w:val="FCE88E6BB191ED49B407F3E90FC7B86B"/>
           </w:placeholder>
         </w:sdtPr>
-        <w:sdtEndPr/>
         <w:sdtContent>
           <w:r>
             <w:rPr>
@@ -153,7 +152,7 @@
           <w:i/>
           <w:szCs w:val="24"/>
         </w:rPr>
-        <w:t xml:space="preserve"> Business Minor </w:t>
+        <w:t xml:space="preserve"> Business Minor</w:t>
       </w:r>
       <w:r>
         <w:rPr>
@@ -161,35 +160,15 @@
           <w:i/>
           <w:szCs w:val="24"/>
         </w:rPr>
-        <w:tab/>
-      </w:r>
-      <w:r>
-        <w:rPr>
-          <w:rFonts w:ascii="Times New Roman" w:hAnsi="Times New Roman" w:cs="Times New Roman"/>
-          <w:szCs w:val="24"/>
-        </w:rPr>
-        <w:tab/>
-      </w:r>
-      <w:r>
-        <w:rPr>
-          <w:rFonts w:ascii="Times New Roman" w:hAnsi="Times New Roman" w:cs="Times New Roman"/>
-          <w:szCs w:val="24"/>
-        </w:rPr>
-        <w:tab/>
-      </w:r>
-      <w:r>
-        <w:rPr>
-          <w:rFonts w:ascii="Times New Roman" w:hAnsi="Times New Roman" w:cs="Times New Roman"/>
-          <w:szCs w:val="24"/>
-        </w:rPr>
-        <w:tab/>
-      </w:r>
-      <w:r>
-        <w:rPr>
-          <w:rFonts w:ascii="Times New Roman" w:hAnsi="Times New Roman" w:cs="Times New Roman"/>
-          <w:szCs w:val="24"/>
-        </w:rPr>
-        <w:tab/>
+        <w:t>; Rice Certificate in Engineering Leadership</w:t>
+      </w:r>
+      <w:r>
+        <w:rPr>
+          <w:rFonts w:ascii="Times New Roman" w:hAnsi="Times New Roman" w:cs="Times New Roman"/>
+          <w:i/>
+          <w:szCs w:val="24"/>
+        </w:rPr>
+        <w:t xml:space="preserve"> </w:t>
       </w:r>
       <w:r>
         <w:rPr>
@@ -207,104 +186,6 @@
         <w:t xml:space="preserve"> December 2018</w:t>
       </w:r>
     </w:p>
-    <w:sdt>
-      <w:sdtPr>
-        <w:rPr>
-          <w:rFonts w:ascii="Times New Roman" w:hAnsi="Times New Roman" w:cs="Times New Roman"/>
-          <w:szCs w:val="24"/>
-        </w:rPr>
-        <w:id w:val="2042620044"/>
-        <w:placeholder>
-          <w:docPart w:val="95FBBFFBBE7A40508C81E765C97F3C45"/>
-        </w:placeholder>
-      </w:sdtPr>
-      <w:sdtEndPr>
-        <w:rPr>
-          <w:i/>
-        </w:rPr>
-      </w:sdtEndPr>
-      <w:sdtContent>
-        <w:p>
-          <w:pPr>
-            <w:pStyle w:val="ListBullet"/>
-            <w:numPr>
-              <w:ilvl w:val="0"/>
-              <w:numId w:val="0"/>
-            </w:numPr>
-            <w:spacing w:after="0" w:line="240" w:lineRule="auto"/>
-            <w:contextualSpacing/>
-            <w:rPr>
-              <w:rFonts w:ascii="Times New Roman" w:hAnsi="Times New Roman" w:cs="Times New Roman"/>
-              <w:szCs w:val="24"/>
-            </w:rPr>
-          </w:pPr>
-          <w:r>
-            <w:rPr>
-              <w:rFonts w:ascii="Times New Roman" w:hAnsi="Times New Roman" w:cs="Times New Roman"/>
-              <w:i/>
-              <w:szCs w:val="24"/>
-            </w:rPr>
-            <w:t>Rice Certificate in Engineering Leadership</w:t>
-          </w:r>
-          <w:r>
-            <w:rPr>
-              <w:rFonts w:ascii="Times New Roman" w:hAnsi="Times New Roman" w:cs="Times New Roman"/>
-              <w:b/>
-              <w:i/>
-              <w:szCs w:val="24"/>
-            </w:rPr>
-            <w:t xml:space="preserve"> </w:t>
-          </w:r>
-          <w:r>
-            <w:rPr>
-              <w:rFonts w:ascii="Times New Roman" w:hAnsi="Times New Roman" w:cs="Times New Roman"/>
-              <w:i/>
-              <w:szCs w:val="24"/>
-            </w:rPr>
-            <w:t xml:space="preserve">(RCEL)                                                                               </w:t>
-          </w:r>
-          <w:r>
-            <w:rPr>
-              <w:rFonts w:ascii="Times New Roman" w:hAnsi="Times New Roman" w:cs="Times New Roman"/>
-              <w:i/>
-              <w:szCs w:val="24"/>
-            </w:rPr>
-            <w:tab/>
-          </w:r>
-          <w:r>
-            <w:rPr>
-              <w:rFonts w:ascii="Times New Roman" w:hAnsi="Times New Roman" w:cs="Times New Roman"/>
-              <w:i/>
-              <w:szCs w:val="24"/>
-            </w:rPr>
-            <w:tab/>
-            <w:t xml:space="preserve">           </w:t>
-          </w:r>
-          <w:r>
-            <w:rPr>
-              <w:rFonts w:ascii="Times New Roman" w:hAnsi="Times New Roman" w:cs="Times New Roman"/>
-              <w:b/>
-              <w:szCs w:val="24"/>
-            </w:rPr>
-            <w:t>GPA</w:t>
-          </w:r>
-          <w:r>
-            <w:rPr>
-              <w:rFonts w:ascii="Times New Roman" w:hAnsi="Times New Roman" w:cs="Times New Roman"/>
-              <w:szCs w:val="24"/>
-            </w:rPr>
-            <w:t>: 3.40</w:t>
-          </w:r>
-          <w:r>
-            <w:rPr>
-              <w:rFonts w:ascii="Times New Roman" w:hAnsi="Times New Roman" w:cs="Times New Roman"/>
-              <w:szCs w:val="24"/>
-            </w:rPr>
-            <w:t xml:space="preserve"> </w:t>
-          </w:r>
-        </w:p>
-      </w:sdtContent>
-    </w:sdt>
     <w:sdt>
       <w:sdtPr>
         <w:rPr>
@@ -316,146 +197,7 @@
           <w:docPart w:val="CD56EA822619418C973ECAA1C076B71C"/>
         </w:placeholder>
       </w:sdtPr>
-      <w:sdtEndPr/>
       <w:sdtContent>
-        <w:p>
-          <w:pPr>
-            <w:pStyle w:val="ListBullet"/>
-            <w:numPr>
-              <w:ilvl w:val="0"/>
-              <w:numId w:val="0"/>
-            </w:numPr>
-            <w:tabs>
-              <w:tab w:val="left" w:pos="720"/>
-            </w:tabs>
-            <w:spacing w:after="0" w:line="240" w:lineRule="auto"/>
-            <w:contextualSpacing/>
-            <w:rPr>
-              <w:rFonts w:ascii="Times New Roman" w:hAnsi="Times New Roman" w:cs="Times New Roman"/>
-              <w:szCs w:val="24"/>
-            </w:rPr>
-          </w:pPr>
-          <w:r>
-            <w:rPr>
-              <w:rFonts w:ascii="Times New Roman" w:hAnsi="Times New Roman" w:cs="Times New Roman"/>
-              <w:b/>
-              <w:szCs w:val="24"/>
-            </w:rPr>
-            <w:t>Honors</w:t>
-          </w:r>
-          <w:r>
-            <w:rPr>
-              <w:rFonts w:ascii="Times New Roman" w:hAnsi="Times New Roman" w:cs="Times New Roman"/>
-              <w:szCs w:val="24"/>
-            </w:rPr>
-            <w:t>:</w:t>
-          </w:r>
-          <w:r>
-            <w:rPr>
-              <w:rFonts w:ascii="Times New Roman" w:hAnsi="Times New Roman" w:cs="Times New Roman"/>
-              <w:b/>
-              <w:szCs w:val="24"/>
-            </w:rPr>
-            <w:t xml:space="preserve"> </w:t>
-          </w:r>
-          <w:r>
-            <w:rPr>
-              <w:rFonts w:ascii="Times New Roman" w:hAnsi="Times New Roman" w:cs="Times New Roman"/>
-              <w:szCs w:val="24"/>
-            </w:rPr>
-            <w:t>Deloitte Case Competition - 1</w:t>
-          </w:r>
-          <w:r>
-            <w:rPr>
-              <w:rFonts w:ascii="Times New Roman" w:hAnsi="Times New Roman" w:cs="Times New Roman"/>
-              <w:szCs w:val="24"/>
-              <w:vertAlign w:val="superscript"/>
-            </w:rPr>
-            <w:t>st</w:t>
-          </w:r>
-          <w:r>
-            <w:rPr>
-              <w:rFonts w:ascii="Times New Roman" w:hAnsi="Times New Roman" w:cs="Times New Roman"/>
-              <w:szCs w:val="24"/>
-            </w:rPr>
-            <w:t>, Accenture Innovation Challenge - 1</w:t>
-          </w:r>
-          <w:r>
-            <w:rPr>
-              <w:rFonts w:ascii="Times New Roman" w:hAnsi="Times New Roman" w:cs="Times New Roman"/>
-              <w:szCs w:val="24"/>
-              <w:vertAlign w:val="superscript"/>
-            </w:rPr>
-            <w:t>s</w:t>
-          </w:r>
-          <w:r>
-            <w:rPr>
-              <w:rFonts w:ascii="Times New Roman" w:hAnsi="Times New Roman" w:cs="Times New Roman"/>
-              <w:szCs w:val="20"/>
-              <w:vertAlign w:val="superscript"/>
-            </w:rPr>
-            <w:t>t</w:t>
-          </w:r>
-          <w:r>
-            <w:rPr>
-              <w:rFonts w:ascii="Times New Roman" w:hAnsi="Times New Roman" w:cs="Times New Roman"/>
-              <w:szCs w:val="20"/>
-            </w:rPr>
-            <w:t>,</w:t>
-          </w:r>
-          <w:r>
-            <w:rPr>
-              <w:rFonts w:ascii="Times New Roman" w:hAnsi="Times New Roman" w:cs="Times New Roman"/>
-              <w:b/>
-              <w:szCs w:val="20"/>
-            </w:rPr>
-            <w:t xml:space="preserve"> </w:t>
-          </w:r>
-          <w:r>
-            <w:rPr>
-              <w:rFonts w:ascii="Times New Roman" w:hAnsi="Times New Roman" w:cs="Times New Roman"/>
-              <w:szCs w:val="24"/>
-            </w:rPr>
-            <w:t>Google Games - 1</w:t>
-          </w:r>
-          <w:r>
-            <w:rPr>
-              <w:rFonts w:ascii="Times New Roman" w:hAnsi="Times New Roman" w:cs="Times New Roman"/>
-              <w:szCs w:val="24"/>
-              <w:vertAlign w:val="superscript"/>
-            </w:rPr>
-            <w:t>st</w:t>
-          </w:r>
-          <w:r>
-            <w:rPr>
-              <w:rFonts w:ascii="Times New Roman" w:hAnsi="Times New Roman" w:cs="Times New Roman"/>
-              <w:szCs w:val="24"/>
-            </w:rPr>
-            <w:t>, Microsoft Coding Challenge - 1</w:t>
-          </w:r>
-          <w:r>
-            <w:rPr>
-              <w:rFonts w:ascii="Times New Roman" w:hAnsi="Times New Roman" w:cs="Times New Roman"/>
-              <w:szCs w:val="24"/>
-              <w:vertAlign w:val="superscript"/>
-            </w:rPr>
-            <w:t>st</w:t>
-          </w:r>
-          <w:r>
-            <w:rPr>
-              <w:rFonts w:ascii="Times New Roman" w:hAnsi="Times New Roman" w:cs="Times New Roman"/>
-              <w:szCs w:val="24"/>
-            </w:rPr>
-            <w:t xml:space="preserve">, </w:t>
-          </w:r>
-          <w:r>
-            <w:rPr>
-              <w:rFonts w:ascii="Times New Roman" w:hAnsi="Times New Roman" w:cs="Times New Roman"/>
-              <w:szCs w:val="20"/>
-            </w:rPr>
-            <w:t>Intel Science Talent Search - Semifinalist, President’s Volunteer Service Award - Gold, UChicago Trading Competition - $500</w:t>
-          </w:r>
-        </w:p>
         <w:p>
           <w:pPr>
             <w:pStyle w:val="ListBullet"/>
@@ -504,15 +246,15 @@
               <w:b/>
               <w:szCs w:val="24"/>
             </w:rPr>
-            <w:tab/>
+            <w:t xml:space="preserve">, </w:t>
           </w:r>
           <w:r>
             <w:rPr>
               <w:rFonts w:ascii="Times New Roman" w:hAnsi="Times New Roman" w:cs="Times New Roman"/>
-              <w:b/>
+              <w:bCs/>
               <w:szCs w:val="24"/>
             </w:rPr>
-            <w:tab/>
+            <w:t xml:space="preserve">Class of 2015 </w:t>
           </w:r>
           <w:r>
             <w:rPr>
@@ -557,145 +299,6 @@
             <w:t xml:space="preserve"> Alexandria, VA</w:t>
           </w:r>
         </w:p>
-        <w:p>
-          <w:pPr>
-            <w:pStyle w:val="ListBullet"/>
-            <w:numPr>
-              <w:ilvl w:val="0"/>
-              <w:numId w:val="0"/>
-            </w:numPr>
-            <w:spacing w:after="0" w:line="240" w:lineRule="auto"/>
-            <w:contextualSpacing/>
-            <w:rPr>
-              <w:rFonts w:ascii="Times New Roman" w:hAnsi="Times New Roman" w:cs="Times New Roman"/>
-              <w:szCs w:val="24"/>
-            </w:rPr>
-          </w:pPr>
-          <w:r>
-            <w:rPr>
-              <w:rFonts w:ascii="Times New Roman" w:hAnsi="Times New Roman" w:cs="Times New Roman"/>
-              <w:b/>
-              <w:szCs w:val="24"/>
-            </w:rPr>
-            <w:t xml:space="preserve">GPA: </w:t>
-          </w:r>
-          <w:r>
-            <w:rPr>
-              <w:rFonts w:ascii="Times New Roman" w:hAnsi="Times New Roman" w:cs="Times New Roman"/>
-              <w:szCs w:val="24"/>
-            </w:rPr>
-            <w:t xml:space="preserve">4.30; </w:t>
-          </w:r>
-          <w:r>
-            <w:rPr>
-              <w:rFonts w:ascii="Times New Roman" w:hAnsi="Times New Roman" w:cs="Times New Roman"/>
-              <w:b/>
-              <w:szCs w:val="24"/>
-            </w:rPr>
-            <w:t>SAT</w:t>
-          </w:r>
-          <w:r>
-            <w:rPr>
-              <w:rFonts w:ascii="Times New Roman" w:hAnsi="Times New Roman" w:cs="Times New Roman"/>
-              <w:szCs w:val="24"/>
-            </w:rPr>
-            <w:t xml:space="preserve">: </w:t>
-          </w:r>
-          <w:r>
-            <w:rPr>
-              <w:rFonts w:ascii="Times New Roman" w:hAnsi="Times New Roman" w:cs="Times New Roman"/>
-              <w:szCs w:val="24"/>
-            </w:rPr>
-            <w:t xml:space="preserve">2320; </w:t>
-          </w:r>
-          <w:r>
-            <w:rPr>
-              <w:rFonts w:ascii="Times New Roman" w:hAnsi="Times New Roman" w:cs="Times New Roman"/>
-              <w:b/>
-              <w:szCs w:val="24"/>
-            </w:rPr>
-            <w:t>ACT</w:t>
-          </w:r>
-          <w:r>
-            <w:rPr>
-              <w:rFonts w:ascii="Times New Roman" w:hAnsi="Times New Roman" w:cs="Times New Roman"/>
-              <w:szCs w:val="24"/>
-            </w:rPr>
-            <w:t>: 36</w:t>
-          </w:r>
-          <w:r>
-            <w:rPr>
-              <w:rFonts w:ascii="Times New Roman" w:hAnsi="Times New Roman" w:cs="Times New Roman"/>
-              <w:szCs w:val="24"/>
-            </w:rPr>
-            <w:tab/>
-          </w:r>
-          <w:r>
-            <w:rPr>
-              <w:rFonts w:ascii="Times New Roman" w:hAnsi="Times New Roman" w:cs="Times New Roman"/>
-              <w:szCs w:val="24"/>
-            </w:rPr>
-            <w:tab/>
-          </w:r>
-          <w:r>
-            <w:rPr>
-              <w:rFonts w:ascii="Times New Roman" w:hAnsi="Times New Roman" w:cs="Times New Roman"/>
-              <w:szCs w:val="24"/>
-            </w:rPr>
-            <w:tab/>
-          </w:r>
-          <w:r>
-            <w:rPr>
-              <w:rFonts w:ascii="Times New Roman" w:hAnsi="Times New Roman" w:cs="Times New Roman"/>
-              <w:szCs w:val="24"/>
-            </w:rPr>
-            <w:tab/>
-          </w:r>
-          <w:r>
-            <w:rPr>
-              <w:rFonts w:ascii="Times New Roman" w:hAnsi="Times New Roman" w:cs="Times New Roman"/>
-              <w:szCs w:val="24"/>
-            </w:rPr>
-            <w:tab/>
-          </w:r>
-          <w:r>
-            <w:rPr>
-              <w:rFonts w:ascii="Times New Roman" w:hAnsi="Times New Roman" w:cs="Times New Roman"/>
-              <w:szCs w:val="24"/>
-            </w:rPr>
-            <w:tab/>
-          </w:r>
-          <w:r>
-            <w:rPr>
-              <w:rFonts w:ascii="Times New Roman" w:hAnsi="Times New Roman" w:cs="Times New Roman"/>
-              <w:szCs w:val="24"/>
-            </w:rPr>
-            <w:tab/>
-            <w:t xml:space="preserve">     </w:t>
-          </w:r>
-          <w:r>
-            <w:rPr>
-              <w:rFonts w:ascii="Times New Roman" w:hAnsi="Times New Roman" w:cs="Times New Roman"/>
-              <w:szCs w:val="24"/>
-            </w:rPr>
-            <w:tab/>
-          </w:r>
-          <w:r>
-            <w:rPr>
-              <w:rFonts w:ascii="Times New Roman" w:hAnsi="Times New Roman" w:cs="Times New Roman"/>
-              <w:szCs w:val="24"/>
-            </w:rPr>
-            <w:tab/>
-          </w:r>
-          <w:r>
-            <w:rPr>
-              <w:rFonts w:ascii="Times New Roman" w:hAnsi="Times New Roman" w:cs="Times New Roman"/>
-              <w:szCs w:val="24"/>
-            </w:rPr>
-            <w:tab/>
-            <w:t xml:space="preserve">      Class of 2015</w:t>
-          </w:r>
-        </w:p>
       </w:sdtContent>
     </w:sdt>
     <w:p>
@@ -894,15 +497,7 @@
           <w:i/>
           <w:szCs w:val="20"/>
         </w:rPr>
-        <w:t xml:space="preserve">Portfolio </w:t>
-      </w:r>
-      <w:r>
-        <w:rPr>
-          <w:rFonts w:ascii="Times" w:hAnsi="Times" w:cs="Times New Roman"/>
-          <w:i/>
-          <w:szCs w:val="20"/>
-        </w:rPr>
-        <w:t>Operations Associate</w:t>
+        <w:t>Portfolio Operations Associate</w:t>
       </w:r>
       <w:r>
         <w:rPr>
@@ -968,28 +563,7 @@
           <w:szCs w:val="20"/>
         </w:rPr>
         <w:tab/>
-        <w:t xml:space="preserve">  </w:t>
-      </w:r>
-      <w:r>
-        <w:rPr>
-          <w:rFonts w:ascii="Times" w:hAnsi="Times" w:cs="Times New Roman"/>
-          <w:szCs w:val="20"/>
-        </w:rPr>
-        <w:t xml:space="preserve">         July 2021 </w:t>
-      </w:r>
-      <w:r>
-        <w:rPr>
-          <w:rFonts w:ascii="Times" w:hAnsi="Times" w:cs="Times New Roman"/>
-          <w:szCs w:val="20"/>
-        </w:rPr>
-        <w:t xml:space="preserve">– </w:t>
-      </w:r>
-      <w:r>
-        <w:rPr>
-          <w:rFonts w:ascii="Times" w:hAnsi="Times" w:cs="Times New Roman"/>
-          <w:szCs w:val="20"/>
-        </w:rPr>
-        <w:t>Present</w:t>
+        <w:t xml:space="preserve">           July 2021 – Present</w:t>
       </w:r>
     </w:p>
     <w:p>
@@ -1001,6 +575,10 @@
         <w:contextualSpacing/>
         <w:rPr>
           <w:rFonts w:ascii="Times" w:eastAsiaTheme="minorEastAsia" w:hAnsi="Times"/>
+          <w:b/>
+          <w:bCs/>
+          <w:i/>
+          <w:iCs/>
           <w:sz w:val="20"/>
           <w:szCs w:val="20"/>
           <w:lang w:eastAsia="en-US"/>
@@ -1009,104 +587,15 @@
       <w:r>
         <w:rPr>
           <w:rFonts w:ascii="Times" w:eastAsiaTheme="minorEastAsia" w:hAnsi="Times"/>
+          <w:b/>
+          <w:bCs/>
+          <w:i/>
+          <w:iCs/>
           <w:sz w:val="20"/>
           <w:szCs w:val="20"/>
           <w:lang w:eastAsia="en-US"/>
         </w:rPr>
-        <w:t>•</w:t>
-      </w:r>
-      <w:r>
-        <w:rPr>
-          <w:rFonts w:ascii="Times" w:eastAsiaTheme="minorEastAsia" w:hAnsi="Times"/>
-          <w:sz w:val="20"/>
-          <w:szCs w:val="20"/>
-          <w:lang w:eastAsia="en-US"/>
-        </w:rPr>
-        <w:t xml:space="preserve"> Led </w:t>
-      </w:r>
-      <w:r>
-        <w:rPr>
-          <w:rFonts w:ascii="Times" w:eastAsiaTheme="minorEastAsia" w:hAnsi="Times"/>
-          <w:sz w:val="20"/>
-          <w:szCs w:val="20"/>
-          <w:lang w:eastAsia="en-US"/>
-        </w:rPr>
-        <w:t>a</w:t>
-      </w:r>
-      <w:r>
-        <w:rPr>
-          <w:rFonts w:ascii="Times" w:eastAsiaTheme="minorEastAsia" w:hAnsi="Times"/>
-          <w:sz w:val="20"/>
-          <w:szCs w:val="20"/>
-          <w:lang w:eastAsia="en-US"/>
-        </w:rPr>
-        <w:t xml:space="preserve"> frontend redesign and backend update to Scale Studio, a startup </w:t>
-      </w:r>
-      <w:proofErr w:type="gramStart"/>
-      <w:r>
-        <w:rPr>
-          <w:rFonts w:ascii="Times" w:eastAsiaTheme="minorEastAsia" w:hAnsi="Times"/>
-          <w:sz w:val="20"/>
-          <w:szCs w:val="20"/>
-          <w:lang w:eastAsia="en-US"/>
-        </w:rPr>
-        <w:t>benchmarking</w:t>
-      </w:r>
-      <w:proofErr w:type="gramEnd"/>
-      <w:r>
-        <w:rPr>
-          <w:rFonts w:ascii="Times" w:eastAsiaTheme="minorEastAsia" w:hAnsi="Times"/>
-          <w:sz w:val="20"/>
-          <w:szCs w:val="20"/>
-          <w:lang w:eastAsia="en-US"/>
-        </w:rPr>
-        <w:t xml:space="preserve"> and data analysis</w:t>
-      </w:r>
-      <w:r>
-        <w:rPr>
-          <w:rFonts w:ascii="Times" w:eastAsiaTheme="minorEastAsia" w:hAnsi="Times"/>
-          <w:sz w:val="20"/>
-          <w:szCs w:val="20"/>
-          <w:lang w:eastAsia="en-US"/>
-        </w:rPr>
-        <w:t xml:space="preserve"> too</w:t>
-      </w:r>
-      <w:r>
-        <w:rPr>
-          <w:rFonts w:ascii="Times" w:eastAsiaTheme="minorEastAsia" w:hAnsi="Times"/>
-          <w:sz w:val="20"/>
-          <w:szCs w:val="20"/>
-          <w:lang w:eastAsia="en-US"/>
-        </w:rPr>
-        <w:t>l</w:t>
-      </w:r>
-      <w:r>
-        <w:rPr>
-          <w:rFonts w:ascii="Times" w:eastAsiaTheme="minorEastAsia" w:hAnsi="Times"/>
-          <w:sz w:val="20"/>
-          <w:szCs w:val="20"/>
-          <w:lang w:eastAsia="en-US"/>
-        </w:rPr>
-        <w:t>. Identified 3</w:t>
-      </w:r>
-      <w:r>
-        <w:rPr>
-          <w:rFonts w:ascii="Times" w:eastAsiaTheme="minorEastAsia" w:hAnsi="Times"/>
-          <w:sz w:val="20"/>
-          <w:szCs w:val="20"/>
-          <w:vertAlign w:val="superscript"/>
-          <w:lang w:eastAsia="en-US"/>
-        </w:rPr>
-        <w:t>rd</w:t>
-      </w:r>
-      <w:r>
-        <w:rPr>
-          <w:rFonts w:ascii="Times" w:eastAsiaTheme="minorEastAsia" w:hAnsi="Times"/>
-          <w:sz w:val="20"/>
-          <w:szCs w:val="20"/>
-          <w:lang w:eastAsia="en-US"/>
-        </w:rPr>
-        <w:t xml:space="preserve"> party development team, created product roadmap, ran user interviews, and served as the product manager for the team. </w:t>
+        <w:t>Scale Studio Frontend Redesign</w:t>
       </w:r>
     </w:p>
     <w:p>
@@ -1130,63 +619,7 @@
           <w:szCs w:val="20"/>
           <w:lang w:eastAsia="en-US"/>
         </w:rPr>
-        <w:t xml:space="preserve">• </w:t>
-      </w:r>
-      <w:r>
-        <w:rPr>
-          <w:rFonts w:ascii="Times" w:eastAsiaTheme="minorEastAsia" w:hAnsi="Times"/>
-          <w:sz w:val="20"/>
-          <w:szCs w:val="20"/>
-          <w:lang w:eastAsia="en-US"/>
-        </w:rPr>
-        <w:t xml:space="preserve">Analyzed portfolio and private-market data to </w:t>
-      </w:r>
-      <w:r>
-        <w:rPr>
-          <w:rFonts w:ascii="Times" w:eastAsiaTheme="minorEastAsia" w:hAnsi="Times"/>
-          <w:sz w:val="20"/>
-          <w:szCs w:val="20"/>
-          <w:lang w:eastAsia="en-US"/>
-        </w:rPr>
-        <w:t xml:space="preserve">support </w:t>
-      </w:r>
-      <w:r>
-        <w:rPr>
-          <w:rFonts w:ascii="Times" w:eastAsiaTheme="minorEastAsia" w:hAnsi="Times"/>
-          <w:sz w:val="20"/>
-          <w:szCs w:val="20"/>
-          <w:lang w:eastAsia="en-US"/>
-        </w:rPr>
-        <w:t xml:space="preserve">40+ portfolio </w:t>
-      </w:r>
-      <w:r>
-        <w:rPr>
-          <w:rFonts w:ascii="Times" w:eastAsiaTheme="minorEastAsia" w:hAnsi="Times"/>
-          <w:sz w:val="20"/>
-          <w:szCs w:val="20"/>
-          <w:lang w:eastAsia="en-US"/>
-        </w:rPr>
-        <w:t xml:space="preserve">companies with quarterly, annual, and </w:t>
-      </w:r>
-      <w:proofErr w:type="spellStart"/>
-      <w:r>
-        <w:rPr>
-          <w:rFonts w:ascii="Times" w:eastAsiaTheme="minorEastAsia" w:hAnsi="Times"/>
-          <w:sz w:val="20"/>
-          <w:szCs w:val="20"/>
-          <w:lang w:eastAsia="en-US"/>
-        </w:rPr>
-        <w:t>adhoc</w:t>
-      </w:r>
-      <w:proofErr w:type="spellEnd"/>
-      <w:r>
-        <w:rPr>
-          <w:rFonts w:ascii="Times" w:eastAsiaTheme="minorEastAsia" w:hAnsi="Times"/>
-          <w:sz w:val="20"/>
-          <w:szCs w:val="20"/>
-          <w:lang w:eastAsia="en-US"/>
-        </w:rPr>
-        <w:t xml:space="preserve"> reports</w:t>
+        <w:t xml:space="preserve">• Conducted market search for a new outsourced engineering team and oversaw knowledge handover between the old and new teams. </w:t>
       </w:r>
     </w:p>
     <w:p>
@@ -1210,7 +643,7 @@
           <w:szCs w:val="20"/>
           <w:lang w:eastAsia="en-US"/>
         </w:rPr>
-        <w:t>•</w:t>
+        <w:t xml:space="preserve">• </w:t>
       </w:r>
       <w:r>
         <w:rPr>
@@ -1219,9 +652,9 @@
           <w:szCs w:val="20"/>
           <w:lang w:eastAsia="en-US"/>
         </w:rPr>
-        <w:t xml:space="preserve"> Advised portfolio companies on occasional go-to-market and operational topics, such as sales territory design and </w:t>
-      </w:r>
-      <w:proofErr w:type="spellStart"/>
+        <w:t xml:space="preserve">Led a team of 5 engineers to completely redesign the frontend architecture and design of Scale Studio, a startup </w:t>
+      </w:r>
+      <w:proofErr w:type="gramStart"/>
       <w:r>
         <w:rPr>
           <w:rFonts w:ascii="Times" w:eastAsiaTheme="minorEastAsia" w:hAnsi="Times"/>
@@ -1229,9 +662,9 @@
           <w:szCs w:val="20"/>
           <w:lang w:eastAsia="en-US"/>
         </w:rPr>
-        <w:t>OpEx</w:t>
-      </w:r>
-      <w:proofErr w:type="spellEnd"/>
+        <w:t>benchmarking</w:t>
+      </w:r>
+      <w:proofErr w:type="gramEnd"/>
       <w:r>
         <w:rPr>
           <w:rFonts w:ascii="Times" w:eastAsiaTheme="minorEastAsia" w:hAnsi="Times"/>
@@ -1239,8 +672,9 @@
           <w:szCs w:val="20"/>
           <w:lang w:eastAsia="en-US"/>
         </w:rPr>
-        <w:t xml:space="preserve"> rightsizing</w:t>
-      </w:r>
+        <w:t xml:space="preserve"> and data analysis tool. </w:t>
+      </w:r>
+      <w:proofErr w:type="gramStart"/>
       <w:r>
         <w:rPr>
           <w:rFonts w:ascii="Times" w:eastAsiaTheme="minorEastAsia" w:hAnsi="Times"/>
@@ -1248,7 +682,17 @@
           <w:szCs w:val="20"/>
           <w:lang w:eastAsia="en-US"/>
         </w:rPr>
-        <w:t xml:space="preserve"> </w:t>
+        <w:t>Redefined user workflows,</w:t>
+      </w:r>
+      <w:proofErr w:type="gramEnd"/>
+      <w:r>
+        <w:rPr>
+          <w:rFonts w:ascii="Times" w:eastAsiaTheme="minorEastAsia" w:hAnsi="Times"/>
+          <w:sz w:val="20"/>
+          <w:szCs w:val="20"/>
+          <w:lang w:eastAsia="en-US"/>
+        </w:rPr>
+        <w:t xml:space="preserve"> modernized frontend design elements, and updated architecture from Angular to React. </w:t>
       </w:r>
     </w:p>
     <w:p>
@@ -1259,6 +703,183 @@
         </w:tabs>
         <w:contextualSpacing/>
         <w:rPr>
+          <w:rFonts w:ascii="Times" w:eastAsiaTheme="minorEastAsia" w:hAnsi="Times"/>
+          <w:sz w:val="20"/>
+          <w:szCs w:val="20"/>
+          <w:lang w:eastAsia="en-US"/>
+        </w:rPr>
+      </w:pPr>
+      <w:r>
+        <w:rPr>
+          <w:rFonts w:ascii="Times" w:eastAsiaTheme="minorEastAsia" w:hAnsi="Times"/>
+          <w:sz w:val="20"/>
+          <w:szCs w:val="20"/>
+          <w:lang w:eastAsia="en-US"/>
+        </w:rPr>
+        <w:t xml:space="preserve">• Conducted 8 user interviews to understand major pain points and areas of improvement in the old design. </w:t>
+      </w:r>
+    </w:p>
+    <w:p>
+      <w:pPr>
+        <w:pStyle w:val="ResumeAlignRight"/>
+        <w:tabs>
+          <w:tab w:val="left" w:pos="360"/>
+        </w:tabs>
+        <w:contextualSpacing/>
+        <w:rPr>
+          <w:rFonts w:ascii="Times" w:eastAsiaTheme="minorEastAsia" w:hAnsi="Times"/>
+          <w:sz w:val="20"/>
+          <w:szCs w:val="20"/>
+          <w:lang w:eastAsia="en-US"/>
+        </w:rPr>
+      </w:pPr>
+      <w:r>
+        <w:rPr>
+          <w:rFonts w:ascii="Times" w:eastAsiaTheme="minorEastAsia" w:hAnsi="Times"/>
+          <w:sz w:val="20"/>
+          <w:szCs w:val="20"/>
+          <w:lang w:eastAsia="en-US"/>
+        </w:rPr>
+        <w:t>• Held monthly workshops with core stakeholders to refine and iterate on design and workflow improvements, prioritizing product requirements to drive rapid development of MVP.</w:t>
+      </w:r>
+    </w:p>
+    <w:p>
+      <w:pPr>
+        <w:pStyle w:val="ResumeAlignRight"/>
+        <w:tabs>
+          <w:tab w:val="left" w:pos="360"/>
+        </w:tabs>
+        <w:contextualSpacing/>
+        <w:rPr>
+          <w:rFonts w:ascii="Times" w:eastAsiaTheme="minorEastAsia" w:hAnsi="Times"/>
+          <w:sz w:val="20"/>
+          <w:szCs w:val="20"/>
+          <w:lang w:eastAsia="en-US"/>
+        </w:rPr>
+      </w:pPr>
+      <w:r>
+        <w:rPr>
+          <w:rFonts w:ascii="Times" w:eastAsiaTheme="minorEastAsia" w:hAnsi="Times"/>
+          <w:b/>
+          <w:bCs/>
+          <w:i/>
+          <w:iCs/>
+          <w:sz w:val="20"/>
+          <w:szCs w:val="20"/>
+          <w:lang w:eastAsia="en-US"/>
+        </w:rPr>
+        <w:t>Growth vs Burn Benchmarking Tool</w:t>
+      </w:r>
+      <w:r>
+        <w:rPr>
+          <w:rFonts w:ascii="Times" w:eastAsiaTheme="minorEastAsia" w:hAnsi="Times"/>
+          <w:sz w:val="20"/>
+          <w:szCs w:val="20"/>
+          <w:lang w:eastAsia="en-US"/>
+        </w:rPr>
+        <w:t xml:space="preserve"> </w:t>
+      </w:r>
+    </w:p>
+    <w:p>
+      <w:pPr>
+        <w:pStyle w:val="ResumeAlignRight"/>
+        <w:tabs>
+          <w:tab w:val="left" w:pos="360"/>
+        </w:tabs>
+        <w:contextualSpacing/>
+        <w:rPr>
+          <w:rFonts w:ascii="Times" w:eastAsiaTheme="minorEastAsia" w:hAnsi="Times"/>
+          <w:sz w:val="20"/>
+          <w:szCs w:val="20"/>
+          <w:lang w:eastAsia="en-US"/>
+        </w:rPr>
+      </w:pPr>
+      <w:r>
+        <w:rPr>
+          <w:rFonts w:ascii="Times" w:eastAsiaTheme="minorEastAsia" w:hAnsi="Times"/>
+          <w:sz w:val="20"/>
+          <w:szCs w:val="20"/>
+          <w:lang w:eastAsia="en-US"/>
+        </w:rPr>
+        <w:t>• Identified trend in data from 400+ startups covering 4000+ quarters comparing relative growth and burn / efficiency performance</w:t>
+      </w:r>
+    </w:p>
+    <w:p>
+      <w:pPr>
+        <w:pStyle w:val="ResumeAlignRight"/>
+        <w:tabs>
+          <w:tab w:val="left" w:pos="360"/>
+        </w:tabs>
+        <w:contextualSpacing/>
+        <w:rPr>
+          <w:rFonts w:ascii="Times" w:eastAsiaTheme="minorEastAsia" w:hAnsi="Times"/>
+          <w:sz w:val="20"/>
+          <w:szCs w:val="20"/>
+          <w:lang w:eastAsia="en-US"/>
+        </w:rPr>
+      </w:pPr>
+      <w:r>
+        <w:rPr>
+          <w:rFonts w:ascii="Times" w:eastAsiaTheme="minorEastAsia" w:hAnsi="Times"/>
+          <w:sz w:val="20"/>
+          <w:szCs w:val="20"/>
+          <w:lang w:eastAsia="en-US"/>
+        </w:rPr>
+        <w:t>• Created simple 2x2 visualization to highlight a single company’s relative performance on both axes over time, enabling portfolio companies and Board members to evaluate different annual plan scenarios and company performance at a critical time</w:t>
+      </w:r>
+    </w:p>
+    <w:p>
+      <w:pPr>
+        <w:pStyle w:val="ResumeAlignRight"/>
+        <w:tabs>
+          <w:tab w:val="left" w:pos="360"/>
+        </w:tabs>
+        <w:contextualSpacing/>
+        <w:rPr>
+          <w:rFonts w:ascii="Times" w:eastAsiaTheme="minorEastAsia" w:hAnsi="Times"/>
+          <w:sz w:val="20"/>
+          <w:szCs w:val="20"/>
+          <w:lang w:eastAsia="en-US"/>
+        </w:rPr>
+      </w:pPr>
+      <w:r>
+        <w:rPr>
+          <w:rFonts w:ascii="Times" w:eastAsiaTheme="minorEastAsia" w:hAnsi="Times"/>
+          <w:sz w:val="20"/>
+          <w:szCs w:val="20"/>
+          <w:lang w:eastAsia="en-US"/>
+        </w:rPr>
+        <w:t xml:space="preserve">• Coded initial version of a dynamic 2x2 web tool and </w:t>
+      </w:r>
+      <w:proofErr w:type="spellStart"/>
+      <w:r>
+        <w:rPr>
+          <w:rFonts w:ascii="Times" w:eastAsiaTheme="minorEastAsia" w:hAnsi="Times"/>
+          <w:sz w:val="20"/>
+          <w:szCs w:val="20"/>
+          <w:lang w:eastAsia="en-US"/>
+        </w:rPr>
+        <w:t>PMed</w:t>
+      </w:r>
+      <w:proofErr w:type="spellEnd"/>
+      <w:r>
+        <w:rPr>
+          <w:rFonts w:ascii="Times" w:eastAsiaTheme="minorEastAsia" w:hAnsi="Times"/>
+          <w:sz w:val="20"/>
+          <w:szCs w:val="20"/>
+          <w:lang w:eastAsia="en-US"/>
+        </w:rPr>
+        <w:t xml:space="preserve"> external dev team to productize the tool on Scale’s blog</w:t>
+      </w:r>
+    </w:p>
+    <w:p>
+      <w:pPr>
+        <w:pStyle w:val="ResumeAlignRight"/>
+        <w:tabs>
+          <w:tab w:val="left" w:pos="360"/>
+        </w:tabs>
+        <w:contextualSpacing/>
+        <w:rPr>
           <w:sz w:val="10"/>
           <w:szCs w:val="22"/>
         </w:rPr>
@@ -1801,23 +1422,307 @@
         <w:contextualSpacing/>
         <w:rPr>
           <w:rFonts w:ascii="Times" w:hAnsi="Times" w:cs="Times New Roman"/>
+          <w:sz w:val="10"/>
+          <w:szCs w:val="20"/>
+        </w:rPr>
+      </w:pPr>
+    </w:p>
+    <w:p>
+      <w:pPr>
+        <w:pStyle w:val="BodyText"/>
+        <w:spacing w:after="0" w:line="252" w:lineRule="auto"/>
+        <w:contextualSpacing/>
+        <w:rPr>
+          <w:rFonts w:ascii="Times" w:hAnsi="Times" w:cs="Times New Roman"/>
           <w:b/>
-          <w:bCs/>
+          <w:szCs w:val="20"/>
+        </w:rPr>
+      </w:pPr>
+      <w:r>
+        <w:rPr>
+          <w:rFonts w:ascii="Times" w:hAnsi="Times" w:cs="Times New Roman"/>
+          <w:b/>
+          <w:szCs w:val="20"/>
+        </w:rPr>
+        <w:t>Facebook</w:t>
+      </w:r>
+      <w:r>
+        <w:rPr>
+          <w:rFonts w:ascii="Times" w:hAnsi="Times" w:cs="Times New Roman"/>
+          <w:b/>
+          <w:szCs w:val="20"/>
+        </w:rPr>
+        <w:tab/>
+      </w:r>
+      <w:r>
+        <w:rPr>
+          <w:rFonts w:ascii="Times" w:hAnsi="Times" w:cs="Times New Roman"/>
+          <w:b/>
+          <w:szCs w:val="20"/>
+        </w:rPr>
+        <w:tab/>
+      </w:r>
+      <w:r>
+        <w:rPr>
+          <w:rFonts w:ascii="Times" w:hAnsi="Times" w:cs="Times New Roman"/>
+          <w:b/>
+          <w:szCs w:val="20"/>
+        </w:rPr>
+        <w:tab/>
+      </w:r>
+      <w:r>
+        <w:rPr>
+          <w:rFonts w:ascii="Times" w:hAnsi="Times" w:cs="Times New Roman"/>
+          <w:szCs w:val="20"/>
+        </w:rPr>
+        <w:tab/>
+      </w:r>
+      <w:r>
+        <w:rPr>
+          <w:rFonts w:ascii="Times" w:hAnsi="Times" w:cs="Times New Roman"/>
+          <w:szCs w:val="20"/>
+        </w:rPr>
+        <w:tab/>
+      </w:r>
+      <w:r>
+        <w:rPr>
+          <w:rFonts w:ascii="Times" w:hAnsi="Times" w:cs="Times New Roman"/>
+          <w:szCs w:val="20"/>
+        </w:rPr>
+        <w:tab/>
+      </w:r>
+      <w:r>
+        <w:rPr>
+          <w:rFonts w:ascii="Times" w:hAnsi="Times" w:cs="Times New Roman"/>
+          <w:szCs w:val="20"/>
+        </w:rPr>
+        <w:tab/>
+      </w:r>
+      <w:r>
+        <w:rPr>
+          <w:rFonts w:ascii="Times" w:hAnsi="Times" w:cs="Times New Roman"/>
+          <w:szCs w:val="20"/>
+        </w:rPr>
+        <w:tab/>
+      </w:r>
+      <w:r>
+        <w:rPr>
+          <w:rFonts w:ascii="Times" w:hAnsi="Times" w:cs="Times New Roman"/>
+          <w:szCs w:val="20"/>
+        </w:rPr>
+        <w:tab/>
+      </w:r>
+      <w:proofErr w:type="gramStart"/>
+      <w:r>
+        <w:rPr>
+          <w:rFonts w:ascii="Times" w:hAnsi="Times" w:cs="Times New Roman"/>
+          <w:szCs w:val="20"/>
+        </w:rPr>
+        <w:tab/>
+        <w:t xml:space="preserve">  </w:t>
+      </w:r>
+      <w:r>
+        <w:rPr>
+          <w:rFonts w:ascii="Times" w:hAnsi="Times" w:cs="Times New Roman"/>
+          <w:szCs w:val="20"/>
+        </w:rPr>
+        <w:tab/>
+      </w:r>
+      <w:proofErr w:type="gramEnd"/>
+      <w:r>
+        <w:rPr>
+          <w:rFonts w:ascii="Times" w:hAnsi="Times" w:cs="Times New Roman"/>
+          <w:szCs w:val="20"/>
+        </w:rPr>
+        <w:t xml:space="preserve">  </w:t>
+      </w:r>
+      <w:r>
+        <w:rPr>
+          <w:rFonts w:ascii="Times" w:hAnsi="Times" w:cs="Times New Roman"/>
+          <w:szCs w:val="20"/>
+        </w:rPr>
+        <w:t xml:space="preserve">     </w:t>
+      </w:r>
+      <w:r>
+        <w:rPr>
+          <w:rFonts w:ascii="Times" w:hAnsi="Times" w:cs="Times New Roman"/>
+          <w:szCs w:val="20"/>
+        </w:rPr>
+        <w:t xml:space="preserve">   </w:t>
+      </w:r>
+      <w:r>
+        <w:rPr>
+          <w:rFonts w:ascii="Times" w:hAnsi="Times" w:cs="Times New Roman"/>
+          <w:szCs w:val="20"/>
+        </w:rPr>
+        <w:tab/>
+      </w:r>
+      <w:r>
+        <w:rPr>
+          <w:rFonts w:ascii="Times" w:hAnsi="Times" w:cs="Times New Roman"/>
+          <w:b/>
+          <w:szCs w:val="20"/>
+        </w:rPr>
+        <w:t>Menlo Park, CA</w:t>
+      </w:r>
+    </w:p>
+    <w:p>
+      <w:pPr>
+        <w:pStyle w:val="BodyText"/>
+        <w:spacing w:after="0" w:line="252" w:lineRule="auto"/>
+        <w:contextualSpacing/>
+        <w:rPr>
+          <w:rFonts w:ascii="Times" w:hAnsi="Times" w:cs="Times New Roman"/>
           <w:i/>
-          <w:iCs/>
-          <w:szCs w:val="20"/>
-        </w:rPr>
-      </w:pPr>
-      <w:r>
-        <w:rPr>
-          <w:rFonts w:ascii="Times" w:hAnsi="Times" w:cs="Times New Roman"/>
-          <w:b/>
-          <w:bCs/>
+          <w:szCs w:val="20"/>
+        </w:rPr>
+      </w:pPr>
+      <w:bookmarkStart w:id="0" w:name="_Hlk521450551"/>
+      <w:r>
+        <w:rPr>
+          <w:rFonts w:ascii="Times" w:hAnsi="Times" w:cs="Times New Roman"/>
           <w:i/>
-          <w:iCs/>
-          <w:szCs w:val="20"/>
-        </w:rPr>
-        <w:t>Agricultural-input Provider</w:t>
+          <w:szCs w:val="20"/>
+        </w:rPr>
+        <w:t>Software Engineering</w:t>
+      </w:r>
+      <w:r>
+        <w:rPr>
+          <w:rFonts w:ascii="Times" w:hAnsi="Times" w:cs="Times New Roman"/>
+          <w:i/>
+          <w:szCs w:val="20"/>
+        </w:rPr>
+        <w:t xml:space="preserve"> Intern</w:t>
+      </w:r>
+      <w:r>
+        <w:rPr>
+          <w:rFonts w:ascii="Times" w:hAnsi="Times" w:cs="Times New Roman"/>
+          <w:i/>
+          <w:szCs w:val="20"/>
+        </w:rPr>
+        <w:t xml:space="preserve"> (Full-Stack)</w:t>
+      </w:r>
+      <w:r>
+        <w:rPr>
+          <w:rFonts w:ascii="Times" w:hAnsi="Times" w:cs="Times New Roman"/>
+          <w:szCs w:val="20"/>
+        </w:rPr>
+        <w:tab/>
+      </w:r>
+      <w:r>
+        <w:rPr>
+          <w:rFonts w:ascii="Times" w:hAnsi="Times" w:cs="Times New Roman"/>
+          <w:szCs w:val="20"/>
+        </w:rPr>
+        <w:tab/>
+      </w:r>
+      <w:r>
+        <w:rPr>
+          <w:rFonts w:ascii="Times" w:hAnsi="Times" w:cs="Times New Roman"/>
+          <w:szCs w:val="20"/>
+        </w:rPr>
+        <w:tab/>
+      </w:r>
+      <w:r>
+        <w:rPr>
+          <w:rFonts w:ascii="Times" w:hAnsi="Times" w:cs="Times New Roman"/>
+          <w:szCs w:val="20"/>
+        </w:rPr>
+        <w:tab/>
+      </w:r>
+      <w:r>
+        <w:rPr>
+          <w:rFonts w:ascii="Times" w:hAnsi="Times" w:cs="Times New Roman"/>
+          <w:szCs w:val="20"/>
+        </w:rPr>
+        <w:tab/>
+        <w:t xml:space="preserve">            </w:t>
+      </w:r>
+      <w:r>
+        <w:rPr>
+          <w:rFonts w:ascii="Times" w:hAnsi="Times" w:cs="Times New Roman"/>
+          <w:szCs w:val="20"/>
+        </w:rPr>
+        <w:tab/>
+      </w:r>
+      <w:r>
+        <w:rPr>
+          <w:rFonts w:ascii="Times" w:hAnsi="Times" w:cs="Times New Roman"/>
+          <w:szCs w:val="20"/>
+        </w:rPr>
+        <w:tab/>
+      </w:r>
+      <w:r>
+        <w:rPr>
+          <w:rFonts w:ascii="Times" w:hAnsi="Times" w:cs="Times New Roman"/>
+          <w:szCs w:val="20"/>
+        </w:rPr>
+        <w:tab/>
+        <w:t xml:space="preserve">  </w:t>
+      </w:r>
+      <w:r>
+        <w:rPr>
+          <w:rFonts w:ascii="Times" w:hAnsi="Times" w:cs="Times New Roman"/>
+          <w:szCs w:val="20"/>
+        </w:rPr>
+        <w:t xml:space="preserve">May 2018 – </w:t>
+      </w:r>
+      <w:r>
+        <w:rPr>
+          <w:rFonts w:ascii="Times" w:hAnsi="Times" w:cs="Times New Roman"/>
+          <w:szCs w:val="20"/>
+        </w:rPr>
+        <w:t>August</w:t>
+      </w:r>
+      <w:r>
+        <w:rPr>
+          <w:rFonts w:ascii="Times" w:hAnsi="Times" w:cs="Times New Roman"/>
+          <w:szCs w:val="20"/>
+        </w:rPr>
+        <w:t xml:space="preserve"> 2018</w:t>
+      </w:r>
+    </w:p>
+    <w:bookmarkEnd w:id="0"/>
+    <w:p>
+      <w:pPr>
+        <w:pStyle w:val="ResumeAlignRight"/>
+        <w:tabs>
+          <w:tab w:val="left" w:pos="0"/>
+        </w:tabs>
+        <w:rPr>
+          <w:rFonts w:ascii="Times" w:eastAsiaTheme="minorEastAsia" w:hAnsi="Times"/>
+          <w:sz w:val="20"/>
+          <w:szCs w:val="20"/>
+          <w:lang w:eastAsia="en-US"/>
+        </w:rPr>
+      </w:pPr>
+      <w:r>
+        <w:rPr>
+          <w:rFonts w:ascii="Times" w:eastAsiaTheme="minorEastAsia" w:hAnsi="Times"/>
+          <w:sz w:val="20"/>
+          <w:szCs w:val="20"/>
+          <w:lang w:eastAsia="en-US"/>
+        </w:rPr>
+        <w:t>• Redesigned a 3</w:t>
+      </w:r>
+      <w:r>
+        <w:rPr>
+          <w:rFonts w:ascii="Times" w:eastAsiaTheme="minorEastAsia" w:hAnsi="Times"/>
+          <w:sz w:val="20"/>
+          <w:szCs w:val="20"/>
+          <w:vertAlign w:val="superscript"/>
+          <w:lang w:eastAsia="en-US"/>
+        </w:rPr>
+        <w:t>rd</w:t>
+      </w:r>
+      <w:r>
+        <w:rPr>
+          <w:rFonts w:ascii="Times" w:eastAsiaTheme="minorEastAsia" w:hAnsi="Times"/>
+          <w:sz w:val="20"/>
+          <w:szCs w:val="20"/>
+          <w:lang w:eastAsia="en-US"/>
+        </w:rPr>
+        <w:t>-party measurement data-pipeline and status-monitoring dashboard, collaborating with a team of 13 Facebook engineers and business partners to integrate their products into my measurement solution, measuring over 13 billion daily impressions</w:t>
       </w:r>
     </w:p>
     <w:p>
@@ -1841,599 +1746,7 @@
           <w:szCs w:val="20"/>
           <w:lang w:eastAsia="en-US"/>
         </w:rPr>
-        <w:t>• Evaluated a carbon sequestration program for growers by interviewing industry experts and customers, analyzing regulatory environments, and modeling business financials / sensitivity across different scenarios and resulting pull-through for the core business</w:t>
-      </w:r>
-    </w:p>
-    <w:p>
-      <w:pPr>
-        <w:pStyle w:val="ResumeAlignRight"/>
-        <w:tabs>
-          <w:tab w:val="left" w:pos="0"/>
-          <w:tab w:val="left" w:pos="360"/>
-        </w:tabs>
-        <w:rPr>
-          <w:rFonts w:ascii="Times" w:eastAsiaTheme="minorEastAsia" w:hAnsi="Times"/>
-          <w:sz w:val="20"/>
-          <w:szCs w:val="20"/>
-          <w:lang w:eastAsia="en-US"/>
-        </w:rPr>
-      </w:pPr>
-      <w:r>
-        <w:rPr>
-          <w:rFonts w:ascii="Times" w:eastAsiaTheme="minorEastAsia" w:hAnsi="Times"/>
-          <w:sz w:val="20"/>
-          <w:szCs w:val="20"/>
-          <w:lang w:eastAsia="en-US"/>
-        </w:rPr>
-        <w:t>• Modeled potential revenue streams over a 5-year horizon and analyzed 10 comparable ag-tech startups to create an initial valuation</w:t>
-      </w:r>
-    </w:p>
-    <w:p>
-      <w:pPr>
-        <w:pStyle w:val="BodyText"/>
-        <w:spacing w:after="0" w:line="252" w:lineRule="auto"/>
-        <w:contextualSpacing/>
-        <w:rPr>
-          <w:rFonts w:ascii="Times" w:hAnsi="Times" w:cs="Times New Roman"/>
-          <w:sz w:val="10"/>
-          <w:szCs w:val="20"/>
-        </w:rPr>
-      </w:pPr>
-    </w:p>
-    <w:p>
-      <w:pPr>
-        <w:pStyle w:val="BodyText"/>
-        <w:spacing w:after="0" w:line="252" w:lineRule="auto"/>
-        <w:contextualSpacing/>
-        <w:rPr>
-          <w:rFonts w:ascii="Times" w:hAnsi="Times" w:cs="Times New Roman"/>
-          <w:b/>
-          <w:szCs w:val="20"/>
-        </w:rPr>
-      </w:pPr>
-      <w:r>
-        <w:rPr>
-          <w:rFonts w:ascii="Times" w:hAnsi="Times" w:cs="Times New Roman"/>
-          <w:b/>
-          <w:szCs w:val="20"/>
-        </w:rPr>
-        <w:t>Facebook</w:t>
-      </w:r>
-      <w:r>
-        <w:rPr>
-          <w:rFonts w:ascii="Times" w:hAnsi="Times" w:cs="Times New Roman"/>
-          <w:b/>
-          <w:szCs w:val="20"/>
-        </w:rPr>
-        <w:tab/>
-      </w:r>
-      <w:r>
-        <w:rPr>
-          <w:rFonts w:ascii="Times" w:hAnsi="Times" w:cs="Times New Roman"/>
-          <w:b/>
-          <w:szCs w:val="20"/>
-        </w:rPr>
-        <w:tab/>
-      </w:r>
-      <w:r>
-        <w:rPr>
-          <w:rFonts w:ascii="Times" w:hAnsi="Times" w:cs="Times New Roman"/>
-          <w:b/>
-          <w:szCs w:val="20"/>
-        </w:rPr>
-        <w:tab/>
-      </w:r>
-      <w:r>
-        <w:rPr>
-          <w:rFonts w:ascii="Times" w:hAnsi="Times" w:cs="Times New Roman"/>
-          <w:szCs w:val="20"/>
-        </w:rPr>
-        <w:tab/>
-      </w:r>
-      <w:r>
-        <w:rPr>
-          <w:rFonts w:ascii="Times" w:hAnsi="Times" w:cs="Times New Roman"/>
-          <w:szCs w:val="20"/>
-        </w:rPr>
-        <w:tab/>
-      </w:r>
-      <w:r>
-        <w:rPr>
-          <w:rFonts w:ascii="Times" w:hAnsi="Times" w:cs="Times New Roman"/>
-          <w:szCs w:val="20"/>
-        </w:rPr>
-        <w:tab/>
-      </w:r>
-      <w:r>
-        <w:rPr>
-          <w:rFonts w:ascii="Times" w:hAnsi="Times" w:cs="Times New Roman"/>
-          <w:szCs w:val="20"/>
-        </w:rPr>
-        <w:tab/>
-      </w:r>
-      <w:r>
-        <w:rPr>
-          <w:rFonts w:ascii="Times" w:hAnsi="Times" w:cs="Times New Roman"/>
-          <w:szCs w:val="20"/>
-        </w:rPr>
-        <w:tab/>
-      </w:r>
-      <w:r>
-        <w:rPr>
-          <w:rFonts w:ascii="Times" w:hAnsi="Times" w:cs="Times New Roman"/>
-          <w:szCs w:val="20"/>
-        </w:rPr>
-        <w:tab/>
-      </w:r>
-      <w:proofErr w:type="gramStart"/>
-      <w:r>
-        <w:rPr>
-          <w:rFonts w:ascii="Times" w:hAnsi="Times" w:cs="Times New Roman"/>
-          <w:szCs w:val="20"/>
-        </w:rPr>
-        <w:tab/>
-        <w:t xml:space="preserve">  </w:t>
-      </w:r>
-      <w:r>
-        <w:rPr>
-          <w:rFonts w:ascii="Times" w:hAnsi="Times" w:cs="Times New Roman"/>
-          <w:szCs w:val="20"/>
-        </w:rPr>
-        <w:tab/>
-      </w:r>
-      <w:proofErr w:type="gramEnd"/>
-      <w:r>
-        <w:rPr>
-          <w:rFonts w:ascii="Times" w:hAnsi="Times" w:cs="Times New Roman"/>
-          <w:szCs w:val="20"/>
-        </w:rPr>
-        <w:t xml:space="preserve">  </w:t>
-      </w:r>
-      <w:r>
-        <w:rPr>
-          <w:rFonts w:ascii="Times" w:hAnsi="Times" w:cs="Times New Roman"/>
-          <w:szCs w:val="20"/>
-        </w:rPr>
-        <w:t xml:space="preserve">     </w:t>
-      </w:r>
-      <w:r>
-        <w:rPr>
-          <w:rFonts w:ascii="Times" w:hAnsi="Times" w:cs="Times New Roman"/>
-          <w:szCs w:val="20"/>
-        </w:rPr>
-        <w:t xml:space="preserve">   </w:t>
-      </w:r>
-      <w:r>
-        <w:rPr>
-          <w:rFonts w:ascii="Times" w:hAnsi="Times" w:cs="Times New Roman"/>
-          <w:szCs w:val="20"/>
-        </w:rPr>
-        <w:tab/>
-      </w:r>
-      <w:r>
-        <w:rPr>
-          <w:rFonts w:ascii="Times" w:hAnsi="Times" w:cs="Times New Roman"/>
-          <w:b/>
-          <w:szCs w:val="20"/>
-        </w:rPr>
-        <w:t>Menlo Park, CA</w:t>
-      </w:r>
-    </w:p>
-    <w:p>
-      <w:pPr>
-        <w:pStyle w:val="BodyText"/>
-        <w:spacing w:after="0" w:line="252" w:lineRule="auto"/>
-        <w:contextualSpacing/>
-        <w:rPr>
-          <w:rFonts w:ascii="Times" w:hAnsi="Times" w:cs="Times New Roman"/>
-          <w:i/>
-          <w:szCs w:val="20"/>
-        </w:rPr>
-      </w:pPr>
-      <w:bookmarkStart w:id="0" w:name="_Hlk521450551"/>
-      <w:r>
-        <w:rPr>
-          <w:rFonts w:ascii="Times" w:hAnsi="Times" w:cs="Times New Roman"/>
-          <w:i/>
-          <w:szCs w:val="20"/>
-        </w:rPr>
-        <w:t>Software Engineering</w:t>
-      </w:r>
-      <w:r>
-        <w:rPr>
-          <w:rFonts w:ascii="Times" w:hAnsi="Times" w:cs="Times New Roman"/>
-          <w:i/>
-          <w:szCs w:val="20"/>
-        </w:rPr>
-        <w:t xml:space="preserve"> Intern</w:t>
-      </w:r>
-      <w:r>
-        <w:rPr>
-          <w:rFonts w:ascii="Times" w:hAnsi="Times" w:cs="Times New Roman"/>
-          <w:i/>
-          <w:szCs w:val="20"/>
-        </w:rPr>
-        <w:t xml:space="preserve"> (Full-Stack)</w:t>
-      </w:r>
-      <w:r>
-        <w:rPr>
-          <w:rFonts w:ascii="Times" w:hAnsi="Times" w:cs="Times New Roman"/>
-          <w:szCs w:val="20"/>
-        </w:rPr>
-        <w:tab/>
-      </w:r>
-      <w:r>
-        <w:rPr>
-          <w:rFonts w:ascii="Times" w:hAnsi="Times" w:cs="Times New Roman"/>
-          <w:szCs w:val="20"/>
-        </w:rPr>
-        <w:tab/>
-      </w:r>
-      <w:r>
-        <w:rPr>
-          <w:rFonts w:ascii="Times" w:hAnsi="Times" w:cs="Times New Roman"/>
-          <w:szCs w:val="20"/>
-        </w:rPr>
-        <w:tab/>
-      </w:r>
-      <w:r>
-        <w:rPr>
-          <w:rFonts w:ascii="Times" w:hAnsi="Times" w:cs="Times New Roman"/>
-          <w:szCs w:val="20"/>
-        </w:rPr>
-        <w:tab/>
-      </w:r>
-      <w:r>
-        <w:rPr>
-          <w:rFonts w:ascii="Times" w:hAnsi="Times" w:cs="Times New Roman"/>
-          <w:szCs w:val="20"/>
-        </w:rPr>
-        <w:tab/>
-        <w:t xml:space="preserve">            </w:t>
-      </w:r>
-      <w:r>
-        <w:rPr>
-          <w:rFonts w:ascii="Times" w:hAnsi="Times" w:cs="Times New Roman"/>
-          <w:szCs w:val="20"/>
-        </w:rPr>
-        <w:tab/>
-      </w:r>
-      <w:r>
-        <w:rPr>
-          <w:rFonts w:ascii="Times" w:hAnsi="Times" w:cs="Times New Roman"/>
-          <w:szCs w:val="20"/>
-        </w:rPr>
-        <w:tab/>
-      </w:r>
-      <w:r>
-        <w:rPr>
-          <w:rFonts w:ascii="Times" w:hAnsi="Times" w:cs="Times New Roman"/>
-          <w:szCs w:val="20"/>
-        </w:rPr>
-        <w:tab/>
-        <w:t xml:space="preserve">  </w:t>
-      </w:r>
-      <w:r>
-        <w:rPr>
-          <w:rFonts w:ascii="Times" w:hAnsi="Times" w:cs="Times New Roman"/>
-          <w:szCs w:val="20"/>
-        </w:rPr>
-        <w:t xml:space="preserve">May 2018 – </w:t>
-      </w:r>
-      <w:r>
-        <w:rPr>
-          <w:rFonts w:ascii="Times" w:hAnsi="Times" w:cs="Times New Roman"/>
-          <w:szCs w:val="20"/>
-        </w:rPr>
-        <w:t>August</w:t>
-      </w:r>
-      <w:r>
-        <w:rPr>
-          <w:rFonts w:ascii="Times" w:hAnsi="Times" w:cs="Times New Roman"/>
-          <w:szCs w:val="20"/>
-        </w:rPr>
-        <w:t xml:space="preserve"> 2018</w:t>
-      </w:r>
-    </w:p>
-    <w:bookmarkEnd w:id="0"/>
-    <w:p>
-      <w:pPr>
-        <w:pStyle w:val="ResumeAlignRight"/>
-        <w:tabs>
-          <w:tab w:val="left" w:pos="0"/>
-        </w:tabs>
-        <w:rPr>
-          <w:rFonts w:ascii="Times" w:eastAsiaTheme="minorEastAsia" w:hAnsi="Times"/>
-          <w:sz w:val="20"/>
-          <w:szCs w:val="20"/>
-          <w:lang w:eastAsia="en-US"/>
-        </w:rPr>
-      </w:pPr>
-      <w:r>
-        <w:rPr>
-          <w:rFonts w:ascii="Times" w:eastAsiaTheme="minorEastAsia" w:hAnsi="Times"/>
-          <w:sz w:val="20"/>
-          <w:szCs w:val="20"/>
-          <w:lang w:eastAsia="en-US"/>
-        </w:rPr>
-        <w:t>• Redesigned a 3</w:t>
-      </w:r>
-      <w:r>
-        <w:rPr>
-          <w:rFonts w:ascii="Times" w:eastAsiaTheme="minorEastAsia" w:hAnsi="Times"/>
-          <w:sz w:val="20"/>
-          <w:szCs w:val="20"/>
-          <w:vertAlign w:val="superscript"/>
-          <w:lang w:eastAsia="en-US"/>
-        </w:rPr>
-        <w:t>rd</w:t>
-      </w:r>
-      <w:r>
-        <w:rPr>
-          <w:rFonts w:ascii="Times" w:eastAsiaTheme="minorEastAsia" w:hAnsi="Times"/>
-          <w:sz w:val="20"/>
-          <w:szCs w:val="20"/>
-          <w:lang w:eastAsia="en-US"/>
-        </w:rPr>
-        <w:t>-party measurement data-pipeline and status-monitoring dashboard, collaborating with a team of 13 Facebook engineers and business partners to integrate their products into my measurement solution, measuring over 13 billion daily impressions</w:t>
-      </w:r>
-    </w:p>
-    <w:p>
-      <w:pPr>
-        <w:pStyle w:val="ResumeAlignRight"/>
-        <w:tabs>
-          <w:tab w:val="left" w:pos="0"/>
-          <w:tab w:val="left" w:pos="360"/>
-        </w:tabs>
-        <w:rPr>
-          <w:rFonts w:ascii="Times" w:eastAsiaTheme="minorEastAsia" w:hAnsi="Times"/>
-          <w:sz w:val="20"/>
-          <w:szCs w:val="20"/>
-          <w:lang w:eastAsia="en-US"/>
-        </w:rPr>
-      </w:pPr>
-      <w:r>
-        <w:rPr>
-          <w:rFonts w:ascii="Times" w:eastAsiaTheme="minorEastAsia" w:hAnsi="Times"/>
-          <w:sz w:val="20"/>
-          <w:szCs w:val="20"/>
-          <w:lang w:eastAsia="en-US"/>
-        </w:rPr>
         <w:t>• Streamlined status checking and realized a 10% increase in cross-team efficiency (Facebook team and business partners)</w:t>
-      </w:r>
-    </w:p>
-    <w:p>
-      <w:pPr>
-        <w:pStyle w:val="BodyText"/>
-        <w:spacing w:after="0" w:line="252" w:lineRule="auto"/>
-        <w:contextualSpacing/>
-        <w:rPr>
-          <w:rFonts w:ascii="Times" w:hAnsi="Times" w:cs="Times New Roman"/>
-          <w:b/>
-          <w:sz w:val="10"/>
-          <w:szCs w:val="20"/>
-        </w:rPr>
-      </w:pPr>
-    </w:p>
-    <w:p>
-      <w:pPr>
-        <w:pStyle w:val="BodyText"/>
-        <w:spacing w:after="0" w:line="252" w:lineRule="auto"/>
-        <w:contextualSpacing/>
-        <w:rPr>
-          <w:rFonts w:ascii="Times" w:hAnsi="Times" w:cs="Times New Roman"/>
-          <w:b/>
-          <w:szCs w:val="20"/>
-        </w:rPr>
-      </w:pPr>
-      <w:r>
-        <w:rPr>
-          <w:rFonts w:ascii="Times" w:hAnsi="Times" w:cs="Times New Roman"/>
-          <w:b/>
-          <w:szCs w:val="20"/>
-        </w:rPr>
-        <w:t>Federal Reserve Board of Governors</w:t>
-      </w:r>
-      <w:r>
-        <w:rPr>
-          <w:rFonts w:ascii="Times" w:hAnsi="Times" w:cs="Times New Roman"/>
-          <w:szCs w:val="20"/>
-        </w:rPr>
-        <w:t xml:space="preserve"> </w:t>
-      </w:r>
-      <w:r>
-        <w:rPr>
-          <w:rFonts w:ascii="Times" w:hAnsi="Times" w:cs="Times New Roman"/>
-          <w:szCs w:val="20"/>
-        </w:rPr>
-        <w:tab/>
-      </w:r>
-      <w:r>
-        <w:rPr>
-          <w:rFonts w:ascii="Times" w:hAnsi="Times" w:cs="Times New Roman"/>
-          <w:szCs w:val="20"/>
-        </w:rPr>
-        <w:tab/>
-      </w:r>
-      <w:r>
-        <w:rPr>
-          <w:rFonts w:ascii="Times" w:hAnsi="Times" w:cs="Times New Roman"/>
-          <w:szCs w:val="20"/>
-        </w:rPr>
-        <w:tab/>
-      </w:r>
-      <w:r>
-        <w:rPr>
-          <w:rFonts w:ascii="Times" w:hAnsi="Times" w:cs="Times New Roman"/>
-          <w:szCs w:val="20"/>
-        </w:rPr>
-        <w:tab/>
-      </w:r>
-      <w:r>
-        <w:rPr>
-          <w:rFonts w:ascii="Times" w:hAnsi="Times" w:cs="Times New Roman"/>
-          <w:szCs w:val="20"/>
-        </w:rPr>
-        <w:tab/>
-      </w:r>
-      <w:r>
-        <w:rPr>
-          <w:rFonts w:ascii="Times" w:hAnsi="Times" w:cs="Times New Roman"/>
-          <w:szCs w:val="20"/>
-        </w:rPr>
-        <w:tab/>
-      </w:r>
-      <w:r>
-        <w:rPr>
-          <w:rFonts w:ascii="Times" w:hAnsi="Times" w:cs="Times New Roman"/>
-          <w:szCs w:val="20"/>
-        </w:rPr>
-        <w:tab/>
-        <w:t xml:space="preserve">  </w:t>
-      </w:r>
-      <w:r>
-        <w:rPr>
-          <w:rFonts w:ascii="Times" w:hAnsi="Times" w:cs="Times New Roman"/>
-          <w:szCs w:val="20"/>
-        </w:rPr>
-        <w:tab/>
-        <w:t xml:space="preserve">  </w:t>
-      </w:r>
-      <w:r>
-        <w:rPr>
-          <w:rFonts w:ascii="Times" w:hAnsi="Times" w:cs="Times New Roman"/>
-          <w:szCs w:val="20"/>
-        </w:rPr>
-        <w:t xml:space="preserve">     </w:t>
-      </w:r>
-      <w:r>
-        <w:rPr>
-          <w:rFonts w:ascii="Times" w:hAnsi="Times" w:cs="Times New Roman"/>
-          <w:szCs w:val="20"/>
-        </w:rPr>
-        <w:t xml:space="preserve">   </w:t>
-      </w:r>
-      <w:r>
-        <w:rPr>
-          <w:rFonts w:ascii="Times" w:hAnsi="Times" w:cs="Times New Roman"/>
-          <w:szCs w:val="20"/>
-        </w:rPr>
-        <w:tab/>
-      </w:r>
-      <w:r>
-        <w:rPr>
-          <w:rFonts w:ascii="Times" w:hAnsi="Times" w:cs="Times New Roman"/>
-          <w:b/>
-          <w:szCs w:val="20"/>
-        </w:rPr>
-        <w:t>Washington, DC</w:t>
-      </w:r>
-    </w:p>
-    <w:p>
-      <w:pPr>
-        <w:pStyle w:val="BodyText"/>
-        <w:spacing w:after="0" w:line="252" w:lineRule="auto"/>
-        <w:contextualSpacing/>
-        <w:rPr>
-          <w:rFonts w:ascii="Times" w:hAnsi="Times" w:cs="Times New Roman"/>
-          <w:i/>
-          <w:szCs w:val="20"/>
-        </w:rPr>
-      </w:pPr>
-      <w:r>
-        <w:rPr>
-          <w:rFonts w:ascii="Times" w:hAnsi="Times" w:cs="Times New Roman"/>
-          <w:i/>
-          <w:szCs w:val="20"/>
-        </w:rPr>
-        <w:t>Business Analyst</w:t>
-      </w:r>
-      <w:r>
-        <w:rPr>
-          <w:rFonts w:ascii="Times" w:hAnsi="Times" w:cs="Times New Roman"/>
-          <w:i/>
-          <w:szCs w:val="20"/>
-        </w:rPr>
-        <w:t xml:space="preserve"> Intern</w:t>
-      </w:r>
-      <w:r>
-        <w:rPr>
-          <w:rFonts w:ascii="Times" w:hAnsi="Times" w:cs="Times New Roman"/>
-          <w:szCs w:val="20"/>
-        </w:rPr>
-        <w:tab/>
-      </w:r>
-      <w:r>
-        <w:rPr>
-          <w:rFonts w:ascii="Times" w:hAnsi="Times" w:cs="Times New Roman"/>
-          <w:szCs w:val="20"/>
-        </w:rPr>
-        <w:tab/>
-      </w:r>
-      <w:r>
-        <w:rPr>
-          <w:rFonts w:ascii="Times" w:hAnsi="Times" w:cs="Times New Roman"/>
-          <w:szCs w:val="20"/>
-        </w:rPr>
-        <w:tab/>
-      </w:r>
-      <w:r>
-        <w:rPr>
-          <w:rFonts w:ascii="Times" w:hAnsi="Times" w:cs="Times New Roman"/>
-          <w:szCs w:val="20"/>
-        </w:rPr>
-        <w:tab/>
-      </w:r>
-      <w:r>
-        <w:rPr>
-          <w:rFonts w:ascii="Times" w:hAnsi="Times" w:cs="Times New Roman"/>
-          <w:szCs w:val="20"/>
-        </w:rPr>
-        <w:tab/>
-      </w:r>
-      <w:r>
-        <w:rPr>
-          <w:rFonts w:ascii="Times" w:hAnsi="Times" w:cs="Times New Roman"/>
-          <w:szCs w:val="20"/>
-        </w:rPr>
-        <w:tab/>
-        <w:t xml:space="preserve">            </w:t>
-      </w:r>
-      <w:r>
-        <w:rPr>
-          <w:rFonts w:ascii="Times" w:hAnsi="Times" w:cs="Times New Roman"/>
-          <w:szCs w:val="20"/>
-        </w:rPr>
-        <w:tab/>
-      </w:r>
-      <w:r>
-        <w:rPr>
-          <w:rFonts w:ascii="Times" w:hAnsi="Times" w:cs="Times New Roman"/>
-          <w:szCs w:val="20"/>
-        </w:rPr>
-        <w:tab/>
-      </w:r>
-      <w:r>
-        <w:rPr>
-          <w:rFonts w:ascii="Times" w:hAnsi="Times" w:cs="Times New Roman"/>
-          <w:szCs w:val="20"/>
-        </w:rPr>
-        <w:tab/>
-        <w:t xml:space="preserve">   </w:t>
-      </w:r>
-      <w:r>
-        <w:rPr>
-          <w:rFonts w:ascii="Times" w:hAnsi="Times" w:cs="Times New Roman"/>
-          <w:szCs w:val="20"/>
-        </w:rPr>
-        <w:tab/>
-      </w:r>
-      <w:r>
-        <w:rPr>
-          <w:rFonts w:ascii="Times" w:hAnsi="Times" w:cs="Times New Roman"/>
-          <w:szCs w:val="20"/>
-        </w:rPr>
-        <w:t xml:space="preserve">  May 2017 – August 2017</w:t>
       </w:r>
     </w:p>
     <w:p>
@@ -2445,174 +1758,178 @@
         <w:contextualSpacing/>
         <w:rPr>
           <w:rFonts w:ascii="Times" w:eastAsiaTheme="minorEastAsia" w:hAnsi="Times"/>
-          <w:sz w:val="20"/>
-          <w:szCs w:val="20"/>
+          <w:sz w:val="10"/>
+          <w:szCs w:val="10"/>
           <w:lang w:eastAsia="en-US"/>
         </w:rPr>
       </w:pPr>
-      <w:r>
-        <w:rPr>
-          <w:rFonts w:ascii="Times" w:eastAsiaTheme="minorEastAsia" w:hAnsi="Times"/>
-          <w:sz w:val="20"/>
-          <w:szCs w:val="20"/>
-          <w:lang w:eastAsia="en-US"/>
-        </w:rPr>
-        <w:t>• Researched</w:t>
-      </w:r>
-      <w:r>
-        <w:rPr>
-          <w:rFonts w:ascii="Times" w:eastAsiaTheme="minorEastAsia" w:hAnsi="Times"/>
-          <w:sz w:val="20"/>
-          <w:szCs w:val="20"/>
-          <w:lang w:eastAsia="en-US"/>
-        </w:rPr>
-        <w:t xml:space="preserve"> and </w:t>
-      </w:r>
-      <w:r>
-        <w:rPr>
-          <w:rFonts w:ascii="Times" w:eastAsiaTheme="minorEastAsia" w:hAnsi="Times"/>
-          <w:sz w:val="20"/>
-          <w:szCs w:val="20"/>
-          <w:lang w:eastAsia="en-US"/>
-        </w:rPr>
-        <w:t>analyzed business processes</w:t>
-      </w:r>
-      <w:r>
-        <w:rPr>
-          <w:rFonts w:ascii="Times" w:eastAsiaTheme="minorEastAsia" w:hAnsi="Times"/>
-          <w:sz w:val="20"/>
-          <w:szCs w:val="20"/>
-          <w:lang w:eastAsia="en-US"/>
-        </w:rPr>
-        <w:t xml:space="preserve"> and </w:t>
-      </w:r>
-      <w:r>
-        <w:rPr>
-          <w:rFonts w:ascii="Times" w:eastAsiaTheme="minorEastAsia" w:hAnsi="Times"/>
-          <w:sz w:val="20"/>
-          <w:szCs w:val="20"/>
-          <w:lang w:eastAsia="en-US"/>
-        </w:rPr>
-        <w:t>data</w:t>
-      </w:r>
-      <w:r>
-        <w:rPr>
-          <w:rFonts w:ascii="Times" w:eastAsiaTheme="minorEastAsia" w:hAnsi="Times"/>
-          <w:sz w:val="20"/>
-          <w:szCs w:val="20"/>
-          <w:lang w:eastAsia="en-US"/>
-        </w:rPr>
-        <w:t xml:space="preserve"> flows through the Board System for 140</w:t>
-      </w:r>
-      <w:r>
-        <w:rPr>
-          <w:rFonts w:ascii="Times" w:eastAsiaTheme="minorEastAsia" w:hAnsi="Times"/>
-          <w:sz w:val="20"/>
-          <w:szCs w:val="20"/>
-          <w:lang w:eastAsia="en-US"/>
-        </w:rPr>
-        <w:t xml:space="preserve"> macroeconomic indicators</w:t>
-      </w:r>
-      <w:r>
-        <w:rPr>
-          <w:rFonts w:ascii="Times" w:eastAsiaTheme="minorEastAsia" w:hAnsi="Times"/>
-          <w:sz w:val="20"/>
-          <w:szCs w:val="20"/>
-          <w:lang w:eastAsia="en-US"/>
-        </w:rPr>
-        <w:t xml:space="preserve"> (</w:t>
-      </w:r>
-      <w:proofErr w:type="gramStart"/>
-      <w:r>
-        <w:rPr>
-          <w:rFonts w:ascii="Times" w:eastAsiaTheme="minorEastAsia" w:hAnsi="Times"/>
-          <w:sz w:val="20"/>
-          <w:szCs w:val="20"/>
-          <w:lang w:eastAsia="en-US"/>
-        </w:rPr>
-        <w:t>e.g.</w:t>
-      </w:r>
-      <w:proofErr w:type="gramEnd"/>
-      <w:r>
-        <w:rPr>
-          <w:rFonts w:ascii="Times" w:eastAsiaTheme="minorEastAsia" w:hAnsi="Times"/>
-          <w:sz w:val="20"/>
-          <w:szCs w:val="20"/>
-          <w:lang w:eastAsia="en-US"/>
-        </w:rPr>
-        <w:t xml:space="preserve"> GDP)</w:t>
-      </w:r>
-      <w:r>
-        <w:rPr>
-          <w:rFonts w:ascii="Times" w:eastAsiaTheme="minorEastAsia" w:hAnsi="Times"/>
-          <w:sz w:val="20"/>
-          <w:szCs w:val="20"/>
-          <w:lang w:eastAsia="en-US"/>
-        </w:rPr>
-        <w:t xml:space="preserve"> to</w:t>
-      </w:r>
-      <w:r>
-        <w:rPr>
-          <w:rFonts w:ascii="Times" w:eastAsiaTheme="minorEastAsia" w:hAnsi="Times"/>
-          <w:sz w:val="20"/>
-          <w:szCs w:val="20"/>
-          <w:lang w:eastAsia="en-US"/>
-        </w:rPr>
-        <w:t xml:space="preserve"> </w:t>
-      </w:r>
-      <w:r>
-        <w:rPr>
-          <w:rFonts w:ascii="Times" w:eastAsiaTheme="minorEastAsia" w:hAnsi="Times"/>
-          <w:sz w:val="20"/>
-          <w:szCs w:val="20"/>
-          <w:lang w:eastAsia="en-US"/>
-        </w:rPr>
-        <w:t xml:space="preserve">quantify the </w:t>
-      </w:r>
-      <w:r>
-        <w:rPr>
-          <w:rFonts w:ascii="Times" w:eastAsiaTheme="minorEastAsia" w:hAnsi="Times"/>
-          <w:sz w:val="20"/>
-          <w:szCs w:val="20"/>
-          <w:lang w:eastAsia="en-US"/>
-        </w:rPr>
-        <w:t xml:space="preserve">business risk and value </w:t>
-      </w:r>
-      <w:r>
-        <w:rPr>
-          <w:rFonts w:ascii="Times" w:eastAsiaTheme="minorEastAsia" w:hAnsi="Times"/>
-          <w:sz w:val="20"/>
-          <w:szCs w:val="20"/>
-          <w:lang w:eastAsia="en-US"/>
-        </w:rPr>
-        <w:t xml:space="preserve">of internal </w:t>
-      </w:r>
-      <w:r>
-        <w:rPr>
-          <w:rFonts w:ascii="Times" w:eastAsiaTheme="minorEastAsia" w:hAnsi="Times"/>
-          <w:sz w:val="20"/>
-          <w:szCs w:val="20"/>
-          <w:lang w:eastAsia="en-US"/>
-        </w:rPr>
-        <w:t xml:space="preserve">data governance and </w:t>
-      </w:r>
-      <w:r>
-        <w:rPr>
-          <w:rFonts w:ascii="Times" w:eastAsiaTheme="minorEastAsia" w:hAnsi="Times"/>
-          <w:sz w:val="20"/>
-          <w:szCs w:val="20"/>
-          <w:lang w:eastAsia="en-US"/>
-        </w:rPr>
-        <w:t>quality efforts</w:t>
-      </w:r>
-      <w:r>
-        <w:rPr>
-          <w:rFonts w:ascii="Times" w:eastAsiaTheme="minorEastAsia" w:hAnsi="Times"/>
-          <w:sz w:val="20"/>
-          <w:szCs w:val="20"/>
-          <w:lang w:eastAsia="en-US"/>
-        </w:rPr>
-        <w:t>, resulting in a new pipeline for data processing</w:t>
+    </w:p>
+    <w:p>
+      <w:pPr>
+        <w:pStyle w:val="ResumeAlignRight"/>
+        <w:tabs>
+          <w:tab w:val="left" w:pos="360"/>
+        </w:tabs>
+        <w:rPr>
+          <w:b/>
+          <w:sz w:val="20"/>
+          <w:szCs w:val="21"/>
+        </w:rPr>
+      </w:pPr>
+      <w:r>
+        <w:rPr>
+          <w:b/>
+          <w:sz w:val="20"/>
+          <w:szCs w:val="21"/>
+        </w:rPr>
+        <w:t>Department of Defense, National Intrepid Center of Excellence</w:t>
+      </w:r>
+      <w:r>
+        <w:rPr>
+          <w:sz w:val="20"/>
+          <w:szCs w:val="21"/>
+        </w:rPr>
+        <w:t xml:space="preserve">                                </w:t>
+      </w:r>
+      <w:r>
+        <w:rPr>
+          <w:sz w:val="20"/>
+          <w:szCs w:val="21"/>
+        </w:rPr>
+        <w:tab/>
+        <w:t xml:space="preserve">                                                    </w:t>
+      </w:r>
+      <w:r>
+        <w:rPr>
+          <w:b/>
+          <w:sz w:val="20"/>
+          <w:szCs w:val="21"/>
+        </w:rPr>
+        <w:t>Bethesda, MD</w:t>
+      </w:r>
+    </w:p>
+    <w:p>
+      <w:pPr>
+        <w:pStyle w:val="ResumeAlignRight"/>
+        <w:tabs>
+          <w:tab w:val="left" w:pos="360"/>
+        </w:tabs>
+        <w:rPr>
+          <w:sz w:val="20"/>
+          <w:szCs w:val="21"/>
+        </w:rPr>
+      </w:pPr>
+      <w:r>
+        <w:rPr>
+          <w:i/>
+          <w:sz w:val="20"/>
+          <w:szCs w:val="21"/>
+        </w:rPr>
+        <w:t xml:space="preserve">Student Researcher                             </w:t>
+      </w:r>
+      <w:r>
+        <w:rPr>
+          <w:sz w:val="20"/>
+          <w:szCs w:val="21"/>
+        </w:rPr>
+        <w:t xml:space="preserve">                                                                                             </w:t>
+      </w:r>
+      <w:r>
+        <w:rPr>
+          <w:sz w:val="20"/>
+          <w:szCs w:val="21"/>
+        </w:rPr>
+        <w:tab/>
+        <w:t xml:space="preserve">                          June 2014 – May 2015</w:t>
+      </w:r>
+    </w:p>
+    <w:p>
+      <w:pPr>
+        <w:pStyle w:val="ResumeAlignRight"/>
+        <w:tabs>
+          <w:tab w:val="left" w:pos="360"/>
+        </w:tabs>
+        <w:rPr>
+          <w:sz w:val="20"/>
+          <w:szCs w:val="21"/>
+        </w:rPr>
+      </w:pPr>
+      <w:r>
+        <w:rPr>
+          <w:sz w:val="20"/>
+          <w:szCs w:val="21"/>
+        </w:rPr>
+        <w:t xml:space="preserve">• Programmed a machine learning clustering algorithm (K-Means) to classify </w:t>
+      </w:r>
+      <w:proofErr w:type="spellStart"/>
+      <w:r>
+        <w:rPr>
+          <w:sz w:val="20"/>
+          <w:szCs w:val="21"/>
+        </w:rPr>
+        <w:t>mTBI</w:t>
+      </w:r>
+      <w:proofErr w:type="spellEnd"/>
+      <w:r>
+        <w:rPr>
+          <w:sz w:val="20"/>
+          <w:szCs w:val="21"/>
+        </w:rPr>
+        <w:t xml:space="preserve"> patient data into distinct subcategories</w:t>
+      </w:r>
+    </w:p>
+    <w:p>
+      <w:pPr>
+        <w:pStyle w:val="ResumeAlignRight"/>
+        <w:tabs>
+          <w:tab w:val="left" w:pos="360"/>
+        </w:tabs>
+        <w:rPr>
+          <w:sz w:val="20"/>
+          <w:szCs w:val="21"/>
+        </w:rPr>
+      </w:pPr>
+      <w:r>
+        <w:rPr>
+          <w:sz w:val="20"/>
+          <w:szCs w:val="21"/>
+        </w:rPr>
+        <w:t xml:space="preserve">• Analyzed statistical </w:t>
+      </w:r>
+      <w:proofErr w:type="spellStart"/>
+      <w:r>
+        <w:rPr>
+          <w:sz w:val="20"/>
+          <w:szCs w:val="21"/>
+        </w:rPr>
+        <w:t>descriptives</w:t>
+      </w:r>
+      <w:proofErr w:type="spellEnd"/>
+      <w:r>
+        <w:rPr>
+          <w:sz w:val="20"/>
+          <w:szCs w:val="21"/>
+        </w:rPr>
+        <w:t xml:space="preserve"> of the resulting subclusters to determine accuracy of the clusters and describe the patients in each</w:t>
+      </w:r>
+    </w:p>
+    <w:p>
+      <w:pPr>
+        <w:pStyle w:val="ResumeAlignRight"/>
+        <w:tabs>
+          <w:tab w:val="left" w:pos="360"/>
+        </w:tabs>
+        <w:rPr>
+          <w:sz w:val="20"/>
+          <w:szCs w:val="21"/>
+        </w:rPr>
+      </w:pPr>
+      <w:r>
+        <w:rPr>
+          <w:sz w:val="20"/>
+          <w:szCs w:val="21"/>
+        </w:rPr>
+        <w:t>cluster. Presented the results in front of government leadership and at the Intel Science Fair and Symposium (awarded $1000)</w:t>
       </w:r>
     </w:p>
     <w:p>
@@ -3410,95 +2727,7 @@
           <w:sz w:val="22"/>
           <w:szCs w:val="26"/>
         </w:rPr>
-        <w:t>,</w:t>
-      </w:r>
-      <w:r>
-        <w:rPr>
-          <w:b/>
-          <w:sz w:val="22"/>
-          <w:szCs w:val="26"/>
-        </w:rPr>
-        <w:t xml:space="preserve"> </w:t>
-      </w:r>
-      <w:r>
-        <w:rPr>
-          <w:b/>
-          <w:sz w:val="22"/>
-          <w:szCs w:val="26"/>
-        </w:rPr>
-        <w:t>ACTIVITIES</w:t>
-      </w:r>
-      <w:r>
-        <w:rPr>
-          <w:b/>
-          <w:sz w:val="22"/>
-          <w:szCs w:val="26"/>
-        </w:rPr>
-        <w:t>, &amp; INTERESTS</w:t>
-      </w:r>
-    </w:p>
-    <w:p>
-      <w:pPr>
-        <w:pStyle w:val="ResumeAlignRight"/>
-        <w:contextualSpacing/>
-        <w:rPr>
-          <w:sz w:val="20"/>
-        </w:rPr>
-      </w:pPr>
-      <w:r>
-        <w:rPr>
-          <w:b/>
-          <w:sz w:val="20"/>
-        </w:rPr>
-        <w:t>Languages</w:t>
-      </w:r>
-      <w:r>
-        <w:rPr>
-          <w:sz w:val="20"/>
-        </w:rPr>
-        <w:t>:</w:t>
-      </w:r>
-      <w:r>
-        <w:rPr>
-          <w:sz w:val="20"/>
-        </w:rPr>
-        <w:t xml:space="preserve"> </w:t>
-      </w:r>
-      <w:r>
-        <w:rPr>
-          <w:sz w:val="20"/>
-        </w:rPr>
-        <w:t>Romanian</w:t>
-      </w:r>
-      <w:r>
-        <w:rPr>
-          <w:sz w:val="20"/>
-        </w:rPr>
-        <w:t xml:space="preserve"> (</w:t>
-      </w:r>
-      <w:r>
-        <w:rPr>
-          <w:sz w:val="20"/>
-        </w:rPr>
-        <w:t>Native</w:t>
-      </w:r>
-      <w:r>
-        <w:rPr>
-          <w:sz w:val="20"/>
-        </w:rPr>
-        <w:t xml:space="preserve">), </w:t>
-      </w:r>
-      <w:r>
-        <w:rPr>
-          <w:sz w:val="20"/>
-        </w:rPr>
-        <w:t>French (Advanced)</w:t>
-      </w:r>
-      <w:r>
-        <w:rPr>
-          <w:sz w:val="20"/>
-        </w:rPr>
-        <w:t>, Spanish (Intermediate), Chinese (Beginner)</w:t>
+        <w:t xml:space="preserve"> &amp; INTERESTS</w:t>
       </w:r>
     </w:p>
     <w:p>
@@ -3629,21 +2858,7 @@
         <w:rPr>
           <w:sz w:val="20"/>
         </w:rPr>
-        <w:t xml:space="preserve">Magic: </w:t>
-      </w:r>
-      <w:proofErr w:type="gramStart"/>
-      <w:r>
-        <w:rPr>
-          <w:sz w:val="20"/>
-        </w:rPr>
-        <w:t>the</w:t>
-      </w:r>
-      <w:proofErr w:type="gramEnd"/>
-      <w:r>
-        <w:rPr>
-          <w:sz w:val="20"/>
-        </w:rPr>
-        <w:t xml:space="preserve"> Gathering</w:t>
+        <w:t>eSports</w:t>
       </w:r>
     </w:p>
     <w:sectPr>
@@ -3664,7 +2879,7 @@
 </file>
 
 <file path=word/endnotes.xml><?xml version="1.0" encoding="utf-8"?>
-<w:endnotes xmlns:wpc="http://schemas.microsoft.com/office/word/2010/wordprocessingCanvas" xmlns:cx="http://schemas.microsoft.com/office/drawing/2014/chartex" xmlns:cx1="http://schemas.microsoft.com/office/drawing/2015/9/8/chartex" xmlns:cx2="http://schemas.microsoft.com/office/drawing/2015/10/21/chartex" xmlns:cx3="http://schemas.microsoft.com/office/drawing/2016/5/9/chartex" xmlns:cx4="http://schemas.microsoft.com/office/drawing/2016/5/10/chartex" xmlns:cx5="http://schemas.microsoft.com/office/drawing/2016/5/11/chartex" xmlns:cx6="http://schemas.microsoft.com/office/drawing/2016/5/12/chartex" xmlns:cx7="http://schemas.microsoft.com/office/drawing/2016/5/13/chartex" xmlns:cx8="http://schemas.microsoft.com/office/drawing/2016/5/14/chartex" xmlns:mc="http://schemas.openxmlformats.org/markup-compatibility/2006" xmlns:aink="http://schemas.microsoft.com/office/drawing/2016/ink" xmlns:am3d="http://schemas.microsoft.com/office/drawing/2017/model3d" xmlns:o="urn:schemas-microsoft-com:office:office" xmlns:r="http://schemas.openxmlformats.org/officeDocument/2006/relationships" xmlns:m="http://schemas.openxmlformats.org/officeDocument/2006/math" xmlns:v="urn:schemas-microsoft-com:vml" xmlns:wp14="http://schemas.microsoft.com/office/word/2010/wordprocessingDrawing" xmlns:wp="http://schemas.openxmlformats.org/drawingml/2006/wordprocessingDrawing" xmlns:w10="urn:schemas-microsoft-com:office:word" xmlns:w="http://schemas.openxmlformats.org/wordprocessingml/2006/main" xmlns:w14="http://schemas.microsoft.com/office/word/2010/wordml" xmlns:w15="http://schemas.microsoft.com/office/word/2012/wordml" xmlns:w16cex="http://schemas.microsoft.com/office/word/2018/wordml/cex" xmlns:w16cid="http://schemas.microsoft.com/office/word/2016/wordml/cid" xmlns:w16="http://schemas.microsoft.com/office/word/2018/wordml" xmlns:w16sdtdh="http://schemas.microsoft.com/office/word/2020/wordml/sdtdatahash" xmlns:w16se="http://schemas.microsoft.com/office/word/2015/wordml/symex" xmlns:wpg="http://schemas.microsoft.com/office/word/2010/wordprocessingGroup" xmlns:wpi="http://schemas.microsoft.com/office/word/2010/wordprocessingInk" xmlns:wne="http://schemas.microsoft.com/office/word/2006/wordml" xmlns:wps="http://schemas.microsoft.com/office/word/2010/wordprocessingShape" mc:Ignorable="w14 w15 w16se w16cid w16 w16cex w16sdtdh wp14">
+<w:endnotes xmlns:wpc="http://schemas.microsoft.com/office/word/2010/wordprocessingCanvas" xmlns:cx="http://schemas.microsoft.com/office/drawing/2014/chartex" xmlns:cx1="http://schemas.microsoft.com/office/drawing/2015/9/8/chartex" xmlns:cx2="http://schemas.microsoft.com/office/drawing/2015/10/21/chartex" xmlns:cx3="http://schemas.microsoft.com/office/drawing/2016/5/9/chartex" xmlns:cx4="http://schemas.microsoft.com/office/drawing/2016/5/10/chartex" xmlns:cx5="http://schemas.microsoft.com/office/drawing/2016/5/11/chartex" xmlns:cx6="http://schemas.microsoft.com/office/drawing/2016/5/12/chartex" xmlns:cx7="http://schemas.microsoft.com/office/drawing/2016/5/13/chartex" xmlns:cx8="http://schemas.microsoft.com/office/drawing/2016/5/14/chartex" xmlns:mc="http://schemas.openxmlformats.org/markup-compatibility/2006" xmlns:aink="http://schemas.microsoft.com/office/drawing/2016/ink" xmlns:am3d="http://schemas.microsoft.com/office/drawing/2017/model3d" xmlns:o="urn:schemas-microsoft-com:office:office" xmlns:oel="http://schemas.microsoft.com/office/2019/extlst" xmlns:r="http://schemas.openxmlformats.org/officeDocument/2006/relationships" xmlns:m="http://schemas.openxmlformats.org/officeDocument/2006/math" xmlns:v="urn:schemas-microsoft-com:vml" xmlns:wp14="http://schemas.microsoft.com/office/word/2010/wordprocessingDrawing" xmlns:wp="http://schemas.openxmlformats.org/drawingml/2006/wordprocessingDrawing" xmlns:w10="urn:schemas-microsoft-com:office:word" xmlns:w="http://schemas.openxmlformats.org/wordprocessingml/2006/main" xmlns:w14="http://schemas.microsoft.com/office/word/2010/wordml" xmlns:w15="http://schemas.microsoft.com/office/word/2012/wordml" xmlns:w16cex="http://schemas.microsoft.com/office/word/2018/wordml/cex" xmlns:w16cid="http://schemas.microsoft.com/office/word/2016/wordml/cid" xmlns:w16="http://schemas.microsoft.com/office/word/2018/wordml" xmlns:w16sdtdh="http://schemas.microsoft.com/office/word/2020/wordml/sdtdatahash" xmlns:w16se="http://schemas.microsoft.com/office/word/2015/wordml/symex" xmlns:wpg="http://schemas.microsoft.com/office/word/2010/wordprocessingGroup" xmlns:wpi="http://schemas.microsoft.com/office/word/2010/wordprocessingInk" xmlns:wne="http://schemas.microsoft.com/office/word/2006/wordml" xmlns:wps="http://schemas.microsoft.com/office/word/2010/wordprocessingShape" mc:Ignorable="w14 w15 w16se w16cid w16 w16cex w16sdtdh wp14">
   <w:endnote w:type="separator" w:id="-1">
     <w:p>
       <w:pPr>
@@ -3689,7 +2904,7 @@
 </file>
 
 <file path=word/footer1.xml><?xml version="1.0" encoding="utf-8"?>
-<w:ftr xmlns:wpc="http://schemas.microsoft.com/office/word/2010/wordprocessingCanvas" xmlns:cx="http://schemas.microsoft.com/office/drawing/2014/chartex" xmlns:cx1="http://schemas.microsoft.com/office/drawing/2015/9/8/chartex" xmlns:cx2="http://schemas.microsoft.com/office/drawing/2015/10/21/chartex" xmlns:cx3="http://schemas.microsoft.com/office/drawing/2016/5/9/chartex" xmlns:cx4="http://schemas.microsoft.com/office/drawing/2016/5/10/chartex" xmlns:cx5="http://schemas.microsoft.com/office/drawing/2016/5/11/chartex" xmlns:cx6="http://schemas.microsoft.com/office/drawing/2016/5/12/chartex" xmlns:cx7="http://schemas.microsoft.com/office/drawing/2016/5/13/chartex" xmlns:cx8="http://schemas.microsoft.com/office/drawing/2016/5/14/chartex" xmlns:mc="http://schemas.openxmlformats.org/markup-compatibility/2006" xmlns:aink="http://schemas.microsoft.com/office/drawing/2016/ink" xmlns:am3d="http://schemas.microsoft.com/office/drawing/2017/model3d" xmlns:o="urn:schemas-microsoft-com:office:office" xmlns:r="http://schemas.openxmlformats.org/officeDocument/2006/relationships" xmlns:m="http://schemas.openxmlformats.org/officeDocument/2006/math" xmlns:v="urn:schemas-microsoft-com:vml" xmlns:wp14="http://schemas.microsoft.com/office/word/2010/wordprocessingDrawing" xmlns:wp="http://schemas.openxmlformats.org/drawingml/2006/wordprocessingDrawing" xmlns:w10="urn:schemas-microsoft-com:office:word" xmlns:w="http://schemas.openxmlformats.org/wordprocessingml/2006/main" xmlns:w14="http://schemas.microsoft.com/office/word/2010/wordml" xmlns:w15="http://schemas.microsoft.com/office/word/2012/wordml" xmlns:w16cex="http://schemas.microsoft.com/office/word/2018/wordml/cex" xmlns:w16cid="http://schemas.microsoft.com/office/word/2016/wordml/cid" xmlns:w16="http://schemas.microsoft.com/office/word/2018/wordml" xmlns:w16sdtdh="http://schemas.microsoft.com/office/word/2020/wordml/sdtdatahash" xmlns:w16se="http://schemas.microsoft.com/office/word/2015/wordml/symex" xmlns:wpg="http://schemas.microsoft.com/office/word/2010/wordprocessingGroup" xmlns:wpi="http://schemas.microsoft.com/office/word/2010/wordprocessingInk" xmlns:wne="http://schemas.microsoft.com/office/word/2006/wordml" xmlns:wps="http://schemas.microsoft.com/office/word/2010/wordprocessingShape" mc:Ignorable="w14 w15 w16se w16cid w16 w16cex w16sdtdh wp14">
+<w:ftr xmlns:wpc="http://schemas.microsoft.com/office/word/2010/wordprocessingCanvas" xmlns:cx="http://schemas.microsoft.com/office/drawing/2014/chartex" xmlns:cx1="http://schemas.microsoft.com/office/drawing/2015/9/8/chartex" xmlns:cx2="http://schemas.microsoft.com/office/drawing/2015/10/21/chartex" xmlns:cx3="http://schemas.microsoft.com/office/drawing/2016/5/9/chartex" xmlns:cx4="http://schemas.microsoft.com/office/drawing/2016/5/10/chartex" xmlns:cx5="http://schemas.microsoft.com/office/drawing/2016/5/11/chartex" xmlns:cx6="http://schemas.microsoft.com/office/drawing/2016/5/12/chartex" xmlns:cx7="http://schemas.microsoft.com/office/drawing/2016/5/13/chartex" xmlns:cx8="http://schemas.microsoft.com/office/drawing/2016/5/14/chartex" xmlns:mc="http://schemas.openxmlformats.org/markup-compatibility/2006" xmlns:aink="http://schemas.microsoft.com/office/drawing/2016/ink" xmlns:am3d="http://schemas.microsoft.com/office/drawing/2017/model3d" xmlns:o="urn:schemas-microsoft-com:office:office" xmlns:oel="http://schemas.microsoft.com/office/2019/extlst" xmlns:r="http://schemas.openxmlformats.org/officeDocument/2006/relationships" xmlns:m="http://schemas.openxmlformats.org/officeDocument/2006/math" xmlns:v="urn:schemas-microsoft-com:vml" xmlns:wp14="http://schemas.microsoft.com/office/word/2010/wordprocessingDrawing" xmlns:wp="http://schemas.openxmlformats.org/drawingml/2006/wordprocessingDrawing" xmlns:w10="urn:schemas-microsoft-com:office:word" xmlns:w="http://schemas.openxmlformats.org/wordprocessingml/2006/main" xmlns:w14="http://schemas.microsoft.com/office/word/2010/wordml" xmlns:w15="http://schemas.microsoft.com/office/word/2012/wordml" xmlns:w16cex="http://schemas.microsoft.com/office/word/2018/wordml/cex" xmlns:w16cid="http://schemas.microsoft.com/office/word/2016/wordml/cid" xmlns:w16="http://schemas.microsoft.com/office/word/2018/wordml" xmlns:w16sdtdh="http://schemas.microsoft.com/office/word/2020/wordml/sdtdatahash" xmlns:w16se="http://schemas.microsoft.com/office/word/2015/wordml/symex" xmlns:wpg="http://schemas.microsoft.com/office/word/2010/wordprocessingGroup" xmlns:wpi="http://schemas.microsoft.com/office/word/2010/wordprocessingInk" xmlns:wne="http://schemas.microsoft.com/office/word/2006/wordml" xmlns:wps="http://schemas.microsoft.com/office/word/2010/wordprocessingShape" mc:Ignorable="w14 w15 w16se w16cid w16 w16cex w16sdtdh wp14">
   <w:p>
     <w:pPr>
       <w:pStyle w:val="Footer"/>
@@ -3699,7 +2914,7 @@
 </file>
 
 <file path=word/footer2.xml><?xml version="1.0" encoding="utf-8"?>
-<w:ftr xmlns:wpc="http://schemas.microsoft.com/office/word/2010/wordprocessingCanvas" xmlns:cx="http://schemas.microsoft.com/office/drawing/2014/chartex" xmlns:cx1="http://schemas.microsoft.com/office/drawing/2015/9/8/chartex" xmlns:cx2="http://schemas.microsoft.com/office/drawing/2015/10/21/chartex" xmlns:cx3="http://schemas.microsoft.com/office/drawing/2016/5/9/chartex" xmlns:cx4="http://schemas.microsoft.com/office/drawing/2016/5/10/chartex" xmlns:cx5="http://schemas.microsoft.com/office/drawing/2016/5/11/chartex" xmlns:cx6="http://schemas.microsoft.com/office/drawing/2016/5/12/chartex" xmlns:cx7="http://schemas.microsoft.com/office/drawing/2016/5/13/chartex" xmlns:cx8="http://schemas.microsoft.com/office/drawing/2016/5/14/chartex" xmlns:mc="http://schemas.openxmlformats.org/markup-compatibility/2006" xmlns:aink="http://schemas.microsoft.com/office/drawing/2016/ink" xmlns:am3d="http://schemas.microsoft.com/office/drawing/2017/model3d" xmlns:o="urn:schemas-microsoft-com:office:office" xmlns:r="http://schemas.openxmlformats.org/officeDocument/2006/relationships" xmlns:m="http://schemas.openxmlformats.org/officeDocument/2006/math" xmlns:v="urn:schemas-microsoft-com:vml" xmlns:wp14="http://schemas.microsoft.com/office/word/2010/wordprocessingDrawing" xmlns:wp="http://schemas.openxmlformats.org/drawingml/2006/wordprocessingDrawing" xmlns:w10="urn:schemas-microsoft-com:office:word" xmlns:w="http://schemas.openxmlformats.org/wordprocessingml/2006/main" xmlns:w14="http://schemas.microsoft.com/office/word/2010/wordml" xmlns:w15="http://schemas.microsoft.com/office/word/2012/wordml" xmlns:w16cex="http://schemas.microsoft.com/office/word/2018/wordml/cex" xmlns:w16cid="http://schemas.microsoft.com/office/word/2016/wordml/cid" xmlns:w16="http://schemas.microsoft.com/office/word/2018/wordml" xmlns:w16sdtdh="http://schemas.microsoft.com/office/word/2020/wordml/sdtdatahash" xmlns:w16se="http://schemas.microsoft.com/office/word/2015/wordml/symex" xmlns:wpg="http://schemas.microsoft.com/office/word/2010/wordprocessingGroup" xmlns:wpi="http://schemas.microsoft.com/office/word/2010/wordprocessingInk" xmlns:wne="http://schemas.microsoft.com/office/word/2006/wordml" xmlns:wps="http://schemas.microsoft.com/office/word/2010/wordprocessingShape" mc:Ignorable="w14 w15 w16se w16cid w16 w16cex w16sdtdh wp14">
+<w:ftr xmlns:wpc="http://schemas.microsoft.com/office/word/2010/wordprocessingCanvas" xmlns:cx="http://schemas.microsoft.com/office/drawing/2014/chartex" xmlns:cx1="http://schemas.microsoft.com/office/drawing/2015/9/8/chartex" xmlns:cx2="http://schemas.microsoft.com/office/drawing/2015/10/21/chartex" xmlns:cx3="http://schemas.microsoft.com/office/drawing/2016/5/9/chartex" xmlns:cx4="http://schemas.microsoft.com/office/drawing/2016/5/10/chartex" xmlns:cx5="http://schemas.microsoft.com/office/drawing/2016/5/11/chartex" xmlns:cx6="http://schemas.microsoft.com/office/drawing/2016/5/12/chartex" xmlns:cx7="http://schemas.microsoft.com/office/drawing/2016/5/13/chartex" xmlns:cx8="http://schemas.microsoft.com/office/drawing/2016/5/14/chartex" xmlns:mc="http://schemas.openxmlformats.org/markup-compatibility/2006" xmlns:aink="http://schemas.microsoft.com/office/drawing/2016/ink" xmlns:am3d="http://schemas.microsoft.com/office/drawing/2017/model3d" xmlns:o="urn:schemas-microsoft-com:office:office" xmlns:oel="http://schemas.microsoft.com/office/2019/extlst" xmlns:r="http://schemas.openxmlformats.org/officeDocument/2006/relationships" xmlns:m="http://schemas.openxmlformats.org/officeDocument/2006/math" xmlns:v="urn:schemas-microsoft-com:vml" xmlns:wp14="http://schemas.microsoft.com/office/word/2010/wordprocessingDrawing" xmlns:wp="http://schemas.openxmlformats.org/drawingml/2006/wordprocessingDrawing" xmlns:w10="urn:schemas-microsoft-com:office:word" xmlns:w="http://schemas.openxmlformats.org/wordprocessingml/2006/main" xmlns:w14="http://schemas.microsoft.com/office/word/2010/wordml" xmlns:w15="http://schemas.microsoft.com/office/word/2012/wordml" xmlns:w16cex="http://schemas.microsoft.com/office/word/2018/wordml/cex" xmlns:w16cid="http://schemas.microsoft.com/office/word/2016/wordml/cid" xmlns:w16="http://schemas.microsoft.com/office/word/2018/wordml" xmlns:w16sdtdh="http://schemas.microsoft.com/office/word/2020/wordml/sdtdatahash" xmlns:w16se="http://schemas.microsoft.com/office/word/2015/wordml/symex" xmlns:wpg="http://schemas.microsoft.com/office/word/2010/wordprocessingGroup" xmlns:wpi="http://schemas.microsoft.com/office/word/2010/wordprocessingInk" xmlns:wne="http://schemas.microsoft.com/office/word/2006/wordml" xmlns:wps="http://schemas.microsoft.com/office/word/2010/wordprocessingShape" mc:Ignorable="w14 w15 w16se w16cid w16 w16cex w16sdtdh wp14">
   <w:p>
     <w:pPr>
       <w:pStyle w:val="Footer"/>
@@ -3709,7 +2924,7 @@
 </file>
 
 <file path=word/footer3.xml><?xml version="1.0" encoding="utf-8"?>
-<w:ftr xmlns:wpc="http://schemas.microsoft.com/office/word/2010/wordprocessingCanvas" xmlns:cx="http://schemas.microsoft.com/office/drawing/2014/chartex" xmlns:cx1="http://schemas.microsoft.com/office/drawing/2015/9/8/chartex" xmlns:cx2="http://schemas.microsoft.com/office/drawing/2015/10/21/chartex" xmlns:cx3="http://schemas.microsoft.com/office/drawing/2016/5/9/chartex" xmlns:cx4="http://schemas.microsoft.com/office/drawing/2016/5/10/chartex" xmlns:cx5="http://schemas.microsoft.com/office/drawing/2016/5/11/chartex" xmlns:cx6="http://schemas.microsoft.com/office/drawing/2016/5/12/chartex" xmlns:cx7="http://schemas.microsoft.com/office/drawing/2016/5/13/chartex" xmlns:cx8="http://schemas.microsoft.com/office/drawing/2016/5/14/chartex" xmlns:mc="http://schemas.openxmlformats.org/markup-compatibility/2006" xmlns:aink="http://schemas.microsoft.com/office/drawing/2016/ink" xmlns:am3d="http://schemas.microsoft.com/office/drawing/2017/model3d" xmlns:o="urn:schemas-microsoft-com:office:office" xmlns:r="http://schemas.openxmlformats.org/officeDocument/2006/relationships" xmlns:m="http://schemas.openxmlformats.org/officeDocument/2006/math" xmlns:v="urn:schemas-microsoft-com:vml" xmlns:wp14="http://schemas.microsoft.com/office/word/2010/wordprocessingDrawing" xmlns:wp="http://schemas.openxmlformats.org/drawingml/2006/wordprocessingDrawing" xmlns:w10="urn:schemas-microsoft-com:office:word" xmlns:w="http://schemas.openxmlformats.org/wordprocessingml/2006/main" xmlns:w14="http://schemas.microsoft.com/office/word/2010/wordml" xmlns:w15="http://schemas.microsoft.com/office/word/2012/wordml" xmlns:w16cex="http://schemas.microsoft.com/office/word/2018/wordml/cex" xmlns:w16cid="http://schemas.microsoft.com/office/word/2016/wordml/cid" xmlns:w16="http://schemas.microsoft.com/office/word/2018/wordml" xmlns:w16sdtdh="http://schemas.microsoft.com/office/word/2020/wordml/sdtdatahash" xmlns:w16se="http://schemas.microsoft.com/office/word/2015/wordml/symex" xmlns:wpg="http://schemas.microsoft.com/office/word/2010/wordprocessingGroup" xmlns:wpi="http://schemas.microsoft.com/office/word/2010/wordprocessingInk" xmlns:wne="http://schemas.microsoft.com/office/word/2006/wordml" xmlns:wps="http://schemas.microsoft.com/office/word/2010/wordprocessingShape" mc:Ignorable="w14 w15 w16se w16cid w16 w16cex w16sdtdh wp14">
+<w:ftr xmlns:wpc="http://schemas.microsoft.com/office/word/2010/wordprocessingCanvas" xmlns:cx="http://schemas.microsoft.com/office/drawing/2014/chartex" xmlns:cx1="http://schemas.microsoft.com/office/drawing/2015/9/8/chartex" xmlns:cx2="http://schemas.microsoft.com/office/drawing/2015/10/21/chartex" xmlns:cx3="http://schemas.microsoft.com/office/drawing/2016/5/9/chartex" xmlns:cx4="http://schemas.microsoft.com/office/drawing/2016/5/10/chartex" xmlns:cx5="http://schemas.microsoft.com/office/drawing/2016/5/11/chartex" xmlns:cx6="http://schemas.microsoft.com/office/drawing/2016/5/12/chartex" xmlns:cx7="http://schemas.microsoft.com/office/drawing/2016/5/13/chartex" xmlns:cx8="http://schemas.microsoft.com/office/drawing/2016/5/14/chartex" xmlns:mc="http://schemas.openxmlformats.org/markup-compatibility/2006" xmlns:aink="http://schemas.microsoft.com/office/drawing/2016/ink" xmlns:am3d="http://schemas.microsoft.com/office/drawing/2017/model3d" xmlns:o="urn:schemas-microsoft-com:office:office" xmlns:oel="http://schemas.microsoft.com/office/2019/extlst" xmlns:r="http://schemas.openxmlformats.org/officeDocument/2006/relationships" xmlns:m="http://schemas.openxmlformats.org/officeDocument/2006/math" xmlns:v="urn:schemas-microsoft-com:vml" xmlns:wp14="http://schemas.microsoft.com/office/word/2010/wordprocessingDrawing" xmlns:wp="http://schemas.openxmlformats.org/drawingml/2006/wordprocessingDrawing" xmlns:w10="urn:schemas-microsoft-com:office:word" xmlns:w="http://schemas.openxmlformats.org/wordprocessingml/2006/main" xmlns:w14="http://schemas.microsoft.com/office/word/2010/wordml" xmlns:w15="http://schemas.microsoft.com/office/word/2012/wordml" xmlns:w16cex="http://schemas.microsoft.com/office/word/2018/wordml/cex" xmlns:w16cid="http://schemas.microsoft.com/office/word/2016/wordml/cid" xmlns:w16="http://schemas.microsoft.com/office/word/2018/wordml" xmlns:w16sdtdh="http://schemas.microsoft.com/office/word/2020/wordml/sdtdatahash" xmlns:w16se="http://schemas.microsoft.com/office/word/2015/wordml/symex" xmlns:wpg="http://schemas.microsoft.com/office/word/2010/wordprocessingGroup" xmlns:wpi="http://schemas.microsoft.com/office/word/2010/wordprocessingInk" xmlns:wne="http://schemas.microsoft.com/office/word/2006/wordml" xmlns:wps="http://schemas.microsoft.com/office/word/2010/wordprocessingShape" mc:Ignorable="w14 w15 w16se w16cid w16 w16cex w16sdtdh wp14">
   <w:p>
     <w:pPr>
       <w:pStyle w:val="Footer"/>
@@ -3719,7 +2934,7 @@
 </file>
 
 <file path=word/footnotes.xml><?xml version="1.0" encoding="utf-8"?>
-<w:footnotes xmlns:wpc="http://schemas.microsoft.com/office/word/2010/wordprocessingCanvas" xmlns:cx="http://schemas.microsoft.com/office/drawing/2014/chartex" xmlns:cx1="http://schemas.microsoft.com/office/drawing/2015/9/8/chartex" xmlns:cx2="http://schemas.microsoft.com/office/drawing/2015/10/21/chartex" xmlns:cx3="http://schemas.microsoft.com/office/drawing/2016/5/9/chartex" xmlns:cx4="http://schemas.microsoft.com/office/drawing/2016/5/10/chartex" xmlns:cx5="http://schemas.microsoft.com/office/drawing/2016/5/11/chartex" xmlns:cx6="http://schemas.microsoft.com/office/drawing/2016/5/12/chartex" xmlns:cx7="http://schemas.microsoft.com/office/drawing/2016/5/13/chartex" xmlns:cx8="http://schemas.microsoft.com/office/drawing/2016/5/14/chartex" xmlns:mc="http://schemas.openxmlformats.org/markup-compatibility/2006" xmlns:aink="http://schemas.microsoft.com/office/drawing/2016/ink" xmlns:am3d="http://schemas.microsoft.com/office/drawing/2017/model3d" xmlns:o="urn:schemas-microsoft-com:office:office" xmlns:r="http://schemas.openxmlformats.org/officeDocument/2006/relationships" xmlns:m="http://schemas.openxmlformats.org/officeDocument/2006/math" xmlns:v="urn:schemas-microsoft-com:vml" xmlns:wp14="http://schemas.microsoft.com/office/word/2010/wordprocessingDrawing" xmlns:wp="http://schemas.openxmlformats.org/drawingml/2006/wordprocessingDrawing" xmlns:w10="urn:schemas-microsoft-com:office:word" xmlns:w="http://schemas.openxmlformats.org/wordprocessingml/2006/main" xmlns:w14="http://schemas.microsoft.com/office/word/2010/wordml" xmlns:w15="http://schemas.microsoft.com/office/word/2012/wordml" xmlns:w16cex="http://schemas.microsoft.com/office/word/2018/wordml/cex" xmlns:w16cid="http://schemas.microsoft.com/office/word/2016/wordml/cid" xmlns:w16="http://schemas.microsoft.com/office/word/2018/wordml" xmlns:w16sdtdh="http://schemas.microsoft.com/office/word/2020/wordml/sdtdatahash" xmlns:w16se="http://schemas.microsoft.com/office/word/2015/wordml/symex" xmlns:wpg="http://schemas.microsoft.com/office/word/2010/wordprocessingGroup" xmlns:wpi="http://schemas.microsoft.com/office/word/2010/wordprocessingInk" xmlns:wne="http://schemas.microsoft.com/office/word/2006/wordml" xmlns:wps="http://schemas.microsoft.com/office/word/2010/wordprocessingShape" mc:Ignorable="w14 w15 w16se w16cid w16 w16cex w16sdtdh wp14">
+<w:footnotes xmlns:wpc="http://schemas.microsoft.com/office/word/2010/wordprocessingCanvas" xmlns:cx="http://schemas.microsoft.com/office/drawing/2014/chartex" xmlns:cx1="http://schemas.microsoft.com/office/drawing/2015/9/8/chartex" xmlns:cx2="http://schemas.microsoft.com/office/drawing/2015/10/21/chartex" xmlns:cx3="http://schemas.microsoft.com/office/drawing/2016/5/9/chartex" xmlns:cx4="http://schemas.microsoft.com/office/drawing/2016/5/10/chartex" xmlns:cx5="http://schemas.microsoft.com/office/drawing/2016/5/11/chartex" xmlns:cx6="http://schemas.microsoft.com/office/drawing/2016/5/12/chartex" xmlns:cx7="http://schemas.microsoft.com/office/drawing/2016/5/13/chartex" xmlns:cx8="http://schemas.microsoft.com/office/drawing/2016/5/14/chartex" xmlns:mc="http://schemas.openxmlformats.org/markup-compatibility/2006" xmlns:aink="http://schemas.microsoft.com/office/drawing/2016/ink" xmlns:am3d="http://schemas.microsoft.com/office/drawing/2017/model3d" xmlns:o="urn:schemas-microsoft-com:office:office" xmlns:oel="http://schemas.microsoft.com/office/2019/extlst" xmlns:r="http://schemas.openxmlformats.org/officeDocument/2006/relationships" xmlns:m="http://schemas.openxmlformats.org/officeDocument/2006/math" xmlns:v="urn:schemas-microsoft-com:vml" xmlns:wp14="http://schemas.microsoft.com/office/word/2010/wordprocessingDrawing" xmlns:wp="http://schemas.openxmlformats.org/drawingml/2006/wordprocessingDrawing" xmlns:w10="urn:schemas-microsoft-com:office:word" xmlns:w="http://schemas.openxmlformats.org/wordprocessingml/2006/main" xmlns:w14="http://schemas.microsoft.com/office/word/2010/wordml" xmlns:w15="http://schemas.microsoft.com/office/word/2012/wordml" xmlns:w16cex="http://schemas.microsoft.com/office/word/2018/wordml/cex" xmlns:w16cid="http://schemas.microsoft.com/office/word/2016/wordml/cid" xmlns:w16="http://schemas.microsoft.com/office/word/2018/wordml" xmlns:w16sdtdh="http://schemas.microsoft.com/office/word/2020/wordml/sdtdatahash" xmlns:w16se="http://schemas.microsoft.com/office/word/2015/wordml/symex" xmlns:wpg="http://schemas.microsoft.com/office/word/2010/wordprocessingGroup" xmlns:wpi="http://schemas.microsoft.com/office/word/2010/wordprocessingInk" xmlns:wne="http://schemas.microsoft.com/office/word/2006/wordml" xmlns:wps="http://schemas.microsoft.com/office/word/2010/wordprocessingShape" mc:Ignorable="w14 w15 w16se w16cid w16 w16cex w16sdtdh wp14">
   <w:footnote w:type="separator" w:id="-1">
     <w:p>
       <w:pPr>
@@ -3744,7 +2959,7 @@
 </file>
 
 <file path=word/header1.xml><?xml version="1.0" encoding="utf-8"?>
-<w:hdr xmlns:wpc="http://schemas.microsoft.com/office/word/2010/wordprocessingCanvas" xmlns:cx="http://schemas.microsoft.com/office/drawing/2014/chartex" xmlns:cx1="http://schemas.microsoft.com/office/drawing/2015/9/8/chartex" xmlns:cx2="http://schemas.microsoft.com/office/drawing/2015/10/21/chartex" xmlns:cx3="http://schemas.microsoft.com/office/drawing/2016/5/9/chartex" xmlns:cx4="http://schemas.microsoft.com/office/drawing/2016/5/10/chartex" xmlns:cx5="http://schemas.microsoft.com/office/drawing/2016/5/11/chartex" xmlns:cx6="http://schemas.microsoft.com/office/drawing/2016/5/12/chartex" xmlns:cx7="http://schemas.microsoft.com/office/drawing/2016/5/13/chartex" xmlns:cx8="http://schemas.microsoft.com/office/drawing/2016/5/14/chartex" xmlns:mc="http://schemas.openxmlformats.org/markup-compatibility/2006" xmlns:aink="http://schemas.microsoft.com/office/drawing/2016/ink" xmlns:am3d="http://schemas.microsoft.com/office/drawing/2017/model3d" xmlns:o="urn:schemas-microsoft-com:office:office" xmlns:r="http://schemas.openxmlformats.org/officeDocument/2006/relationships" xmlns:m="http://schemas.openxmlformats.org/officeDocument/2006/math" xmlns:v="urn:schemas-microsoft-com:vml" xmlns:wp14="http://schemas.microsoft.com/office/word/2010/wordprocessingDrawing" xmlns:wp="http://schemas.openxmlformats.org/drawingml/2006/wordprocessingDrawing" xmlns:w10="urn:schemas-microsoft-com:office:word" xmlns:w="http://schemas.openxmlformats.org/wordprocessingml/2006/main" xmlns:w14="http://schemas.microsoft.com/office/word/2010/wordml" xmlns:w15="http://schemas.microsoft.com/office/word/2012/wordml" xmlns:w16cex="http://schemas.microsoft.com/office/word/2018/wordml/cex" xmlns:w16cid="http://schemas.microsoft.com/office/word/2016/wordml/cid" xmlns:w16="http://schemas.microsoft.com/office/word/2018/wordml" xmlns:w16sdtdh="http://schemas.microsoft.com/office/word/2020/wordml/sdtdatahash" xmlns:w16se="http://schemas.microsoft.com/office/word/2015/wordml/symex" xmlns:wpg="http://schemas.microsoft.com/office/word/2010/wordprocessingGroup" xmlns:wpi="http://schemas.microsoft.com/office/word/2010/wordprocessingInk" xmlns:wne="http://schemas.microsoft.com/office/word/2006/wordml" xmlns:wps="http://schemas.microsoft.com/office/word/2010/wordprocessingShape" mc:Ignorable="w14 w15 w16se w16cid w16 w16cex w16sdtdh wp14">
+<w:hdr xmlns:wpc="http://schemas.microsoft.com/office/word/2010/wordprocessingCanvas" xmlns:cx="http://schemas.microsoft.com/office/drawing/2014/chartex" xmlns:cx1="http://schemas.microsoft.com/office/drawing/2015/9/8/chartex" xmlns:cx2="http://schemas.microsoft.com/office/drawing/2015/10/21/chartex" xmlns:cx3="http://schemas.microsoft.com/office/drawing/2016/5/9/chartex" xmlns:cx4="http://schemas.microsoft.com/office/drawing/2016/5/10/chartex" xmlns:cx5="http://schemas.microsoft.com/office/drawing/2016/5/11/chartex" xmlns:cx6="http://schemas.microsoft.com/office/drawing/2016/5/12/chartex" xmlns:cx7="http://schemas.microsoft.com/office/drawing/2016/5/13/chartex" xmlns:cx8="http://schemas.microsoft.com/office/drawing/2016/5/14/chartex" xmlns:mc="http://schemas.openxmlformats.org/markup-compatibility/2006" xmlns:aink="http://schemas.microsoft.com/office/drawing/2016/ink" xmlns:am3d="http://schemas.microsoft.com/office/drawing/2017/model3d" xmlns:o="urn:schemas-microsoft-com:office:office" xmlns:oel="http://schemas.microsoft.com/office/2019/extlst" xmlns:r="http://schemas.openxmlformats.org/officeDocument/2006/relationships" xmlns:m="http://schemas.openxmlformats.org/officeDocument/2006/math" xmlns:v="urn:schemas-microsoft-com:vml" xmlns:wp14="http://schemas.microsoft.com/office/word/2010/wordprocessingDrawing" xmlns:wp="http://schemas.openxmlformats.org/drawingml/2006/wordprocessingDrawing" xmlns:w10="urn:schemas-microsoft-com:office:word" xmlns:w="http://schemas.openxmlformats.org/wordprocessingml/2006/main" xmlns:w14="http://schemas.microsoft.com/office/word/2010/wordml" xmlns:w15="http://schemas.microsoft.com/office/word/2012/wordml" xmlns:w16cex="http://schemas.microsoft.com/office/word/2018/wordml/cex" xmlns:w16cid="http://schemas.microsoft.com/office/word/2016/wordml/cid" xmlns:w16="http://schemas.microsoft.com/office/word/2018/wordml" xmlns:w16sdtdh="http://schemas.microsoft.com/office/word/2020/wordml/sdtdatahash" xmlns:w16se="http://schemas.microsoft.com/office/word/2015/wordml/symex" xmlns:wpg="http://schemas.microsoft.com/office/word/2010/wordprocessingGroup" xmlns:wpi="http://schemas.microsoft.com/office/word/2010/wordprocessingInk" xmlns:wne="http://schemas.microsoft.com/office/word/2006/wordml" xmlns:wps="http://schemas.microsoft.com/office/word/2010/wordprocessingShape" mc:Ignorable="w14 w15 w16se w16cid w16 w16cex w16sdtdh wp14">
   <w:p>
     <w:pPr>
       <w:pStyle w:val="Header"/>
@@ -3754,7 +2969,7 @@
 </file>
 
 <file path=word/header2.xml><?xml version="1.0" encoding="utf-8"?>
-<w:hdr xmlns:wpc="http://schemas.microsoft.com/office/word/2010/wordprocessingCanvas" xmlns:cx="http://schemas.microsoft.com/office/drawing/2014/chartex" xmlns:cx1="http://schemas.microsoft.com/office/drawing/2015/9/8/chartex" xmlns:cx2="http://schemas.microsoft.com/office/drawing/2015/10/21/chartex" xmlns:cx3="http://schemas.microsoft.com/office/drawing/2016/5/9/chartex" xmlns:cx4="http://schemas.microsoft.com/office/drawing/2016/5/10/chartex" xmlns:cx5="http://schemas.microsoft.com/office/drawing/2016/5/11/chartex" xmlns:cx6="http://schemas.microsoft.com/office/drawing/2016/5/12/chartex" xmlns:cx7="http://schemas.microsoft.com/office/drawing/2016/5/13/chartex" xmlns:cx8="http://schemas.microsoft.com/office/drawing/2016/5/14/chartex" xmlns:mc="http://schemas.openxmlformats.org/markup-compatibility/2006" xmlns:aink="http://schemas.microsoft.com/office/drawing/2016/ink" xmlns:am3d="http://schemas.microsoft.com/office/drawing/2017/model3d" xmlns:o="urn:schemas-microsoft-com:office:office" xmlns:r="http://schemas.openxmlformats.org/officeDocument/2006/relationships" xmlns:m="http://schemas.openxmlformats.org/officeDocument/2006/math" xmlns:v="urn:schemas-microsoft-com:vml" xmlns:wp14="http://schemas.microsoft.com/office/word/2010/wordprocessingDrawing" xmlns:wp="http://schemas.openxmlformats.org/drawingml/2006/wordprocessingDrawing" xmlns:w10="urn:schemas-microsoft-com:office:word" xmlns:w="http://schemas.openxmlformats.org/wordprocessingml/2006/main" xmlns:w14="http://schemas.microsoft.com/office/word/2010/wordml" xmlns:w15="http://schemas.microsoft.com/office/word/2012/wordml" xmlns:w16cex="http://schemas.microsoft.com/office/word/2018/wordml/cex" xmlns:w16cid="http://schemas.microsoft.com/office/word/2016/wordml/cid" xmlns:w16="http://schemas.microsoft.com/office/word/2018/wordml" xmlns:w16sdtdh="http://schemas.microsoft.com/office/word/2020/wordml/sdtdatahash" xmlns:w16se="http://schemas.microsoft.com/office/word/2015/wordml/symex" xmlns:wpg="http://schemas.microsoft.com/office/word/2010/wordprocessingGroup" xmlns:wpi="http://schemas.microsoft.com/office/word/2010/wordprocessingInk" xmlns:wne="http://schemas.microsoft.com/office/word/2006/wordml" xmlns:wps="http://schemas.microsoft.com/office/word/2010/wordprocessingShape" mc:Ignorable="w14 w15 w16se w16cid w16 w16cex w16sdtdh wp14">
+<w:hdr xmlns:wpc="http://schemas.microsoft.com/office/word/2010/wordprocessingCanvas" xmlns:cx="http://schemas.microsoft.com/office/drawing/2014/chartex" xmlns:cx1="http://schemas.microsoft.com/office/drawing/2015/9/8/chartex" xmlns:cx2="http://schemas.microsoft.com/office/drawing/2015/10/21/chartex" xmlns:cx3="http://schemas.microsoft.com/office/drawing/2016/5/9/chartex" xmlns:cx4="http://schemas.microsoft.com/office/drawing/2016/5/10/chartex" xmlns:cx5="http://schemas.microsoft.com/office/drawing/2016/5/11/chartex" xmlns:cx6="http://schemas.microsoft.com/office/drawing/2016/5/12/chartex" xmlns:cx7="http://schemas.microsoft.com/office/drawing/2016/5/13/chartex" xmlns:cx8="http://schemas.microsoft.com/office/drawing/2016/5/14/chartex" xmlns:mc="http://schemas.openxmlformats.org/markup-compatibility/2006" xmlns:aink="http://schemas.microsoft.com/office/drawing/2016/ink" xmlns:am3d="http://schemas.microsoft.com/office/drawing/2017/model3d" xmlns:o="urn:schemas-microsoft-com:office:office" xmlns:oel="http://schemas.microsoft.com/office/2019/extlst" xmlns:r="http://schemas.openxmlformats.org/officeDocument/2006/relationships" xmlns:m="http://schemas.openxmlformats.org/officeDocument/2006/math" xmlns:v="urn:schemas-microsoft-com:vml" xmlns:wp14="http://schemas.microsoft.com/office/word/2010/wordprocessingDrawing" xmlns:wp="http://schemas.openxmlformats.org/drawingml/2006/wordprocessingDrawing" xmlns:w10="urn:schemas-microsoft-com:office:word" xmlns:w="http://schemas.openxmlformats.org/wordprocessingml/2006/main" xmlns:w14="http://schemas.microsoft.com/office/word/2010/wordml" xmlns:w15="http://schemas.microsoft.com/office/word/2012/wordml" xmlns:w16cex="http://schemas.microsoft.com/office/word/2018/wordml/cex" xmlns:w16cid="http://schemas.microsoft.com/office/word/2016/wordml/cid" xmlns:w16="http://schemas.microsoft.com/office/word/2018/wordml" xmlns:w16sdtdh="http://schemas.microsoft.com/office/word/2020/wordml/sdtdatahash" xmlns:w16se="http://schemas.microsoft.com/office/word/2015/wordml/symex" xmlns:wpg="http://schemas.microsoft.com/office/word/2010/wordprocessingGroup" xmlns:wpi="http://schemas.microsoft.com/office/word/2010/wordprocessingInk" xmlns:wne="http://schemas.microsoft.com/office/word/2006/wordml" xmlns:wps="http://schemas.microsoft.com/office/word/2010/wordprocessingShape" mc:Ignorable="w14 w15 w16se w16cid w16 w16cex w16sdtdh wp14">
   <w:p>
     <w:pPr>
       <w:pStyle w:val="Header"/>
@@ -3788,7 +3003,7 @@
 </file>
 
 <file path=word/header3.xml><?xml version="1.0" encoding="utf-8"?>
-<w:hdr xmlns:wpc="http://schemas.microsoft.com/office/word/2010/wordprocessingCanvas" xmlns:cx="http://schemas.microsoft.com/office/drawing/2014/chartex" xmlns:cx1="http://schemas.microsoft.com/office/drawing/2015/9/8/chartex" xmlns:cx2="http://schemas.microsoft.com/office/drawing/2015/10/21/chartex" xmlns:cx3="http://schemas.microsoft.com/office/drawing/2016/5/9/chartex" xmlns:cx4="http://schemas.microsoft.com/office/drawing/2016/5/10/chartex" xmlns:cx5="http://schemas.microsoft.com/office/drawing/2016/5/11/chartex" xmlns:cx6="http://schemas.microsoft.com/office/drawing/2016/5/12/chartex" xmlns:cx7="http://schemas.microsoft.com/office/drawing/2016/5/13/chartex" xmlns:cx8="http://schemas.microsoft.com/office/drawing/2016/5/14/chartex" xmlns:mc="http://schemas.openxmlformats.org/markup-compatibility/2006" xmlns:aink="http://schemas.microsoft.com/office/drawing/2016/ink" xmlns:am3d="http://schemas.microsoft.com/office/drawing/2017/model3d" xmlns:o="urn:schemas-microsoft-com:office:office" xmlns:r="http://schemas.openxmlformats.org/officeDocument/2006/relationships" xmlns:m="http://schemas.openxmlformats.org/officeDocument/2006/math" xmlns:v="urn:schemas-microsoft-com:vml" xmlns:wp14="http://schemas.microsoft.com/office/word/2010/wordprocessingDrawing" xmlns:wp="http://schemas.openxmlformats.org/drawingml/2006/wordprocessingDrawing" xmlns:w10="urn:schemas-microsoft-com:office:word" xmlns:w="http://schemas.openxmlformats.org/wordprocessingml/2006/main" xmlns:w14="http://schemas.microsoft.com/office/word/2010/wordml" xmlns:w15="http://schemas.microsoft.com/office/word/2012/wordml" xmlns:w16cex="http://schemas.microsoft.com/office/word/2018/wordml/cex" xmlns:w16cid="http://schemas.microsoft.com/office/word/2016/wordml/cid" xmlns:w16="http://schemas.microsoft.com/office/word/2018/wordml" xmlns:w16sdtdh="http://schemas.microsoft.com/office/word/2020/wordml/sdtdatahash" xmlns:w16se="http://schemas.microsoft.com/office/word/2015/wordml/symex" xmlns:wpg="http://schemas.microsoft.com/office/word/2010/wordprocessingGroup" xmlns:wpi="http://schemas.microsoft.com/office/word/2010/wordprocessingInk" xmlns:wne="http://schemas.microsoft.com/office/word/2006/wordml" xmlns:wps="http://schemas.microsoft.com/office/word/2010/wordprocessingShape" mc:Ignorable="w14 w15 w16se w16cid w16 w16cex w16sdtdh wp14">
+<w:hdr xmlns:wpc="http://schemas.microsoft.com/office/word/2010/wordprocessingCanvas" xmlns:cx="http://schemas.microsoft.com/office/drawing/2014/chartex" xmlns:cx1="http://schemas.microsoft.com/office/drawing/2015/9/8/chartex" xmlns:cx2="http://schemas.microsoft.com/office/drawing/2015/10/21/chartex" xmlns:cx3="http://schemas.microsoft.com/office/drawing/2016/5/9/chartex" xmlns:cx4="http://schemas.microsoft.com/office/drawing/2016/5/10/chartex" xmlns:cx5="http://schemas.microsoft.com/office/drawing/2016/5/11/chartex" xmlns:cx6="http://schemas.microsoft.com/office/drawing/2016/5/12/chartex" xmlns:cx7="http://schemas.microsoft.com/office/drawing/2016/5/13/chartex" xmlns:cx8="http://schemas.microsoft.com/office/drawing/2016/5/14/chartex" xmlns:mc="http://schemas.openxmlformats.org/markup-compatibility/2006" xmlns:aink="http://schemas.microsoft.com/office/drawing/2016/ink" xmlns:am3d="http://schemas.microsoft.com/office/drawing/2017/model3d" xmlns:o="urn:schemas-microsoft-com:office:office" xmlns:oel="http://schemas.microsoft.com/office/2019/extlst" xmlns:r="http://schemas.openxmlformats.org/officeDocument/2006/relationships" xmlns:m="http://schemas.openxmlformats.org/officeDocument/2006/math" xmlns:v="urn:schemas-microsoft-com:vml" xmlns:wp14="http://schemas.microsoft.com/office/word/2010/wordprocessingDrawing" xmlns:wp="http://schemas.openxmlformats.org/drawingml/2006/wordprocessingDrawing" xmlns:w10="urn:schemas-microsoft-com:office:word" xmlns:w="http://schemas.openxmlformats.org/wordprocessingml/2006/main" xmlns:w14="http://schemas.microsoft.com/office/word/2010/wordml" xmlns:w15="http://schemas.microsoft.com/office/word/2012/wordml" xmlns:w16cex="http://schemas.microsoft.com/office/word/2018/wordml/cex" xmlns:w16cid="http://schemas.microsoft.com/office/word/2016/wordml/cid" xmlns:w16="http://schemas.microsoft.com/office/word/2018/wordml" xmlns:w16sdtdh="http://schemas.microsoft.com/office/word/2020/wordml/sdtdatahash" xmlns:w16se="http://schemas.microsoft.com/office/word/2015/wordml/symex" xmlns:wpg="http://schemas.microsoft.com/office/word/2010/wordprocessingGroup" xmlns:wpi="http://schemas.microsoft.com/office/word/2010/wordprocessingInk" xmlns:wne="http://schemas.microsoft.com/office/word/2006/wordml" xmlns:wps="http://schemas.microsoft.com/office/word/2010/wordprocessingShape" mc:Ignorable="w14 w15 w16se w16cid w16 w16cex w16sdtdh wp14">
   <w:p>
     <w:pPr>
       <w:pStyle w:val="ContactDetails"/>
@@ -3917,7 +3132,7 @@
 </file>
 
 <file path=word/numbering.xml><?xml version="1.0" encoding="utf-8"?>
-<w:numbering xmlns:wpc="http://schemas.microsoft.com/office/word/2010/wordprocessingCanvas" xmlns:cx="http://schemas.microsoft.com/office/drawing/2014/chartex" xmlns:cx1="http://schemas.microsoft.com/office/drawing/2015/9/8/chartex" xmlns:cx2="http://schemas.microsoft.com/office/drawing/2015/10/21/chartex" xmlns:cx3="http://schemas.microsoft.com/office/drawing/2016/5/9/chartex" xmlns:cx4="http://schemas.microsoft.com/office/drawing/2016/5/10/chartex" xmlns:cx5="http://schemas.microsoft.com/office/drawing/2016/5/11/chartex" xmlns:cx6="http://schemas.microsoft.com/office/drawing/2016/5/12/chartex" xmlns:cx7="http://schemas.microsoft.com/office/drawing/2016/5/13/chartex" xmlns:cx8="http://schemas.microsoft.com/office/drawing/2016/5/14/chartex" xmlns:mc="http://schemas.openxmlformats.org/markup-compatibility/2006" xmlns:aink="http://schemas.microsoft.com/office/drawing/2016/ink" xmlns:am3d="http://schemas.microsoft.com/office/drawing/2017/model3d" xmlns:o="urn:schemas-microsoft-com:office:office" xmlns:r="http://schemas.openxmlformats.org/officeDocument/2006/relationships" xmlns:m="http://schemas.openxmlformats.org/officeDocument/2006/math" xmlns:v="urn:schemas-microsoft-com:vml" xmlns:wp14="http://schemas.microsoft.com/office/word/2010/wordprocessingDrawing" xmlns:wp="http://schemas.openxmlformats.org/drawingml/2006/wordprocessingDrawing" xmlns:w10="urn:schemas-microsoft-com:office:word" xmlns:w="http://schemas.openxmlformats.org/wordprocessingml/2006/main" xmlns:w14="http://schemas.microsoft.com/office/word/2010/wordml" xmlns:w15="http://schemas.microsoft.com/office/word/2012/wordml" xmlns:w16cex="http://schemas.microsoft.com/office/word/2018/wordml/cex" xmlns:w16cid="http://schemas.microsoft.com/office/word/2016/wordml/cid" xmlns:w16="http://schemas.microsoft.com/office/word/2018/wordml" xmlns:w16sdtdh="http://schemas.microsoft.com/office/word/2020/wordml/sdtdatahash" xmlns:w16se="http://schemas.microsoft.com/office/word/2015/wordml/symex" xmlns:wpg="http://schemas.microsoft.com/office/word/2010/wordprocessingGroup" xmlns:wpi="http://schemas.microsoft.com/office/word/2010/wordprocessingInk" xmlns:wne="http://schemas.microsoft.com/office/word/2006/wordml" xmlns:wps="http://schemas.microsoft.com/office/word/2010/wordprocessingShape" mc:Ignorable="w14 w15 w16se w16cid w16 w16cex w16sdtdh wp14">
+<w:numbering xmlns:wpc="http://schemas.microsoft.com/office/word/2010/wordprocessingCanvas" xmlns:cx="http://schemas.microsoft.com/office/drawing/2014/chartex" xmlns:cx1="http://schemas.microsoft.com/office/drawing/2015/9/8/chartex" xmlns:cx2="http://schemas.microsoft.com/office/drawing/2015/10/21/chartex" xmlns:cx3="http://schemas.microsoft.com/office/drawing/2016/5/9/chartex" xmlns:cx4="http://schemas.microsoft.com/office/drawing/2016/5/10/chartex" xmlns:cx5="http://schemas.microsoft.com/office/drawing/2016/5/11/chartex" xmlns:cx6="http://schemas.microsoft.com/office/drawing/2016/5/12/chartex" xmlns:cx7="http://schemas.microsoft.com/office/drawing/2016/5/13/chartex" xmlns:cx8="http://schemas.microsoft.com/office/drawing/2016/5/14/chartex" xmlns:mc="http://schemas.openxmlformats.org/markup-compatibility/2006" xmlns:aink="http://schemas.microsoft.com/office/drawing/2016/ink" xmlns:am3d="http://schemas.microsoft.com/office/drawing/2017/model3d" xmlns:o="urn:schemas-microsoft-com:office:office" xmlns:oel="http://schemas.microsoft.com/office/2019/extlst" xmlns:r="http://schemas.openxmlformats.org/officeDocument/2006/relationships" xmlns:m="http://schemas.openxmlformats.org/officeDocument/2006/math" xmlns:v="urn:schemas-microsoft-com:vml" xmlns:wp14="http://schemas.microsoft.com/office/word/2010/wordprocessingDrawing" xmlns:wp="http://schemas.openxmlformats.org/drawingml/2006/wordprocessingDrawing" xmlns:w10="urn:schemas-microsoft-com:office:word" xmlns:w="http://schemas.openxmlformats.org/wordprocessingml/2006/main" xmlns:w14="http://schemas.microsoft.com/office/word/2010/wordml" xmlns:w15="http://schemas.microsoft.com/office/word/2012/wordml" xmlns:w16cex="http://schemas.microsoft.com/office/word/2018/wordml/cex" xmlns:w16cid="http://schemas.microsoft.com/office/word/2016/wordml/cid" xmlns:w16="http://schemas.microsoft.com/office/word/2018/wordml" xmlns:w16sdtdh="http://schemas.microsoft.com/office/word/2020/wordml/sdtdatahash" xmlns:w16se="http://schemas.microsoft.com/office/word/2015/wordml/symex" xmlns:wpg="http://schemas.microsoft.com/office/word/2010/wordprocessingGroup" xmlns:wpi="http://schemas.microsoft.com/office/word/2010/wordprocessingInk" xmlns:wne="http://schemas.microsoft.com/office/word/2006/wordml" xmlns:wps="http://schemas.microsoft.com/office/word/2010/wordprocessingShape" mc:Ignorable="w14 w15 w16se w16cid w16 w16cex w16sdtdh wp14">
   <w:abstractNum w:abstractNumId="0" w15:restartNumberingAfterBreak="0">
     <w:nsid w:val="FFFFFF7C"/>
     <w:multiLevelType w:val="singleLevel"/>
@@ -5134,64 +4349,64 @@
       </w:rPr>
     </w:lvl>
   </w:abstractNum>
-  <w:num w:numId="1">
+  <w:num w:numId="1" w16cid:durableId="510263591">
     <w:abstractNumId w:val="12"/>
   </w:num>
-  <w:num w:numId="2">
+  <w:num w:numId="2" w16cid:durableId="1298683635">
     <w:abstractNumId w:val="7"/>
   </w:num>
-  <w:num w:numId="3">
+  <w:num w:numId="3" w16cid:durableId="1512186274">
     <w:abstractNumId w:val="6"/>
   </w:num>
-  <w:num w:numId="4">
+  <w:num w:numId="4" w16cid:durableId="717821485">
     <w:abstractNumId w:val="5"/>
   </w:num>
-  <w:num w:numId="5">
+  <w:num w:numId="5" w16cid:durableId="1157569974">
     <w:abstractNumId w:val="4"/>
   </w:num>
-  <w:num w:numId="6">
+  <w:num w:numId="6" w16cid:durableId="1336229765">
     <w:abstractNumId w:val="8"/>
   </w:num>
-  <w:num w:numId="7">
+  <w:num w:numId="7" w16cid:durableId="1897277148">
     <w:abstractNumId w:val="3"/>
   </w:num>
-  <w:num w:numId="8">
+  <w:num w:numId="8" w16cid:durableId="1961448382">
     <w:abstractNumId w:val="2"/>
   </w:num>
-  <w:num w:numId="9">
+  <w:num w:numId="9" w16cid:durableId="2085450190">
     <w:abstractNumId w:val="1"/>
   </w:num>
-  <w:num w:numId="10">
+  <w:num w:numId="10" w16cid:durableId="1243023925">
     <w:abstractNumId w:val="0"/>
   </w:num>
-  <w:num w:numId="11">
+  <w:num w:numId="11" w16cid:durableId="772746794">
     <w:abstractNumId w:val="16"/>
   </w:num>
-  <w:num w:numId="12">
+  <w:num w:numId="12" w16cid:durableId="636570701">
     <w:abstractNumId w:val="13"/>
   </w:num>
-  <w:num w:numId="13">
+  <w:num w:numId="13" w16cid:durableId="497379217">
     <w:abstractNumId w:val="10"/>
   </w:num>
-  <w:num w:numId="14">
+  <w:num w:numId="14" w16cid:durableId="2045204457">
     <w:abstractNumId w:val="11"/>
   </w:num>
-  <w:num w:numId="15">
+  <w:num w:numId="15" w16cid:durableId="332415814">
     <w:abstractNumId w:val="9"/>
   </w:num>
-  <w:num w:numId="16">
+  <w:num w:numId="16" w16cid:durableId="1236234321">
     <w:abstractNumId w:val="17"/>
   </w:num>
-  <w:num w:numId="17">
+  <w:num w:numId="17" w16cid:durableId="1895964330">
     <w:abstractNumId w:val="14"/>
   </w:num>
-  <w:num w:numId="18">
+  <w:num w:numId="18" w16cid:durableId="356322001">
     <w:abstractNumId w:val="18"/>
   </w:num>
-  <w:num w:numId="19">
+  <w:num w:numId="19" w16cid:durableId="518469712">
     <w:abstractNumId w:val="15"/>
   </w:num>
-  <w:num w:numId="20">
+  <w:num w:numId="20" w16cid:durableId="1282108993">
     <w:abstractNumId w:val="12"/>
   </w:num>
 </w:numbering>
@@ -7480,7 +6695,7 @@
 </file>
 
 <file path=word/glossary/document.xml><?xml version="1.0" encoding="utf-8"?>
-<w:glossaryDocument xmlns:wpc="http://schemas.microsoft.com/office/word/2010/wordprocessingCanvas" xmlns:cx="http://schemas.microsoft.com/office/drawing/2014/chartex" xmlns:cx1="http://schemas.microsoft.com/office/drawing/2015/9/8/chartex" xmlns:cx2="http://schemas.microsoft.com/office/drawing/2015/10/21/chartex" xmlns:cx3="http://schemas.microsoft.com/office/drawing/2016/5/9/chartex" xmlns:cx4="http://schemas.microsoft.com/office/drawing/2016/5/10/chartex" xmlns:cx5="http://schemas.microsoft.com/office/drawing/2016/5/11/chartex" xmlns:cx6="http://schemas.microsoft.com/office/drawing/2016/5/12/chartex" xmlns:cx7="http://schemas.microsoft.com/office/drawing/2016/5/13/chartex" xmlns:cx8="http://schemas.microsoft.com/office/drawing/2016/5/14/chartex" xmlns:mc="http://schemas.openxmlformats.org/markup-compatibility/2006" xmlns:aink="http://schemas.microsoft.com/office/drawing/2016/ink" xmlns:am3d="http://schemas.microsoft.com/office/drawing/2017/model3d" xmlns:o="urn:schemas-microsoft-com:office:office" xmlns:r="http://schemas.openxmlformats.org/officeDocument/2006/relationships" xmlns:m="http://schemas.openxmlformats.org/officeDocument/2006/math" xmlns:v="urn:schemas-microsoft-com:vml" xmlns:wp14="http://schemas.microsoft.com/office/word/2010/wordprocessingDrawing" xmlns:wp="http://schemas.openxmlformats.org/drawingml/2006/wordprocessingDrawing" xmlns:w10="urn:schemas-microsoft-com:office:word" xmlns:w="http://schemas.openxmlformats.org/wordprocessingml/2006/main" xmlns:w14="http://schemas.microsoft.com/office/word/2010/wordml" xmlns:w15="http://schemas.microsoft.com/office/word/2012/wordml" xmlns:w16cex="http://schemas.microsoft.com/office/word/2018/wordml/cex" xmlns:w16cid="http://schemas.microsoft.com/office/word/2016/wordml/cid" xmlns:w16="http://schemas.microsoft.com/office/word/2018/wordml" xmlns:w16sdtdh="http://schemas.microsoft.com/office/word/2020/wordml/sdtdatahash" xmlns:w16se="http://schemas.microsoft.com/office/word/2015/wordml/symex" xmlns:wpg="http://schemas.microsoft.com/office/word/2010/wordprocessingGroup" xmlns:wpi="http://schemas.microsoft.com/office/word/2010/wordprocessingInk" xmlns:wne="http://schemas.microsoft.com/office/word/2006/wordml" xmlns:wps="http://schemas.microsoft.com/office/word/2010/wordprocessingShape" mc:Ignorable="w14 w15 w16se w16cid w16 w16cex w16sdtdh wp14">
+<w:glossaryDocument xmlns:wpc="http://schemas.microsoft.com/office/word/2010/wordprocessingCanvas" xmlns:cx="http://schemas.microsoft.com/office/drawing/2014/chartex" xmlns:cx1="http://schemas.microsoft.com/office/drawing/2015/9/8/chartex" xmlns:cx2="http://schemas.microsoft.com/office/drawing/2015/10/21/chartex" xmlns:cx3="http://schemas.microsoft.com/office/drawing/2016/5/9/chartex" xmlns:cx4="http://schemas.microsoft.com/office/drawing/2016/5/10/chartex" xmlns:cx5="http://schemas.microsoft.com/office/drawing/2016/5/11/chartex" xmlns:cx6="http://schemas.microsoft.com/office/drawing/2016/5/12/chartex" xmlns:cx7="http://schemas.microsoft.com/office/drawing/2016/5/13/chartex" xmlns:cx8="http://schemas.microsoft.com/office/drawing/2016/5/14/chartex" xmlns:mc="http://schemas.openxmlformats.org/markup-compatibility/2006" xmlns:aink="http://schemas.microsoft.com/office/drawing/2016/ink" xmlns:am3d="http://schemas.microsoft.com/office/drawing/2017/model3d" xmlns:o="urn:schemas-microsoft-com:office:office" xmlns:oel="http://schemas.microsoft.com/office/2019/extlst" xmlns:r="http://schemas.openxmlformats.org/officeDocument/2006/relationships" xmlns:m="http://schemas.openxmlformats.org/officeDocument/2006/math" xmlns:v="urn:schemas-microsoft-com:vml" xmlns:wp14="http://schemas.microsoft.com/office/word/2010/wordprocessingDrawing" xmlns:wp="http://schemas.openxmlformats.org/drawingml/2006/wordprocessingDrawing" xmlns:w10="urn:schemas-microsoft-com:office:word" xmlns:w="http://schemas.openxmlformats.org/wordprocessingml/2006/main" xmlns:w14="http://schemas.microsoft.com/office/word/2010/wordml" xmlns:w15="http://schemas.microsoft.com/office/word/2012/wordml" xmlns:w16cex="http://schemas.microsoft.com/office/word/2018/wordml/cex" xmlns:w16cid="http://schemas.microsoft.com/office/word/2016/wordml/cid" xmlns:w16="http://schemas.microsoft.com/office/word/2018/wordml" xmlns:w16sdtdh="http://schemas.microsoft.com/office/word/2020/wordml/sdtdatahash" xmlns:w16se="http://schemas.microsoft.com/office/word/2015/wordml/symex" xmlns:wpg="http://schemas.microsoft.com/office/word/2010/wordprocessingGroup" xmlns:wpi="http://schemas.microsoft.com/office/word/2010/wordprocessingInk" xmlns:wne="http://schemas.microsoft.com/office/word/2006/wordml" xmlns:wps="http://schemas.microsoft.com/office/word/2010/wordprocessingShape" mc:Ignorable="w14 w15 w16se w16cid w16 w16cex w16sdtdh wp14">
   <w:docParts>
     <w:docPart>
       <w:docPartPr>
@@ -7501,32 +6716,6 @@
         <w:p>
           <w:pPr>
             <w:pStyle w:val="FCE88E6BB191ED49B407F3E90FC7B86B"/>
-          </w:pPr>
-          <w:r>
-            <w:t>Lorem ipsum dolor</w:t>
-          </w:r>
-        </w:p>
-      </w:docPartBody>
-    </w:docPart>
-    <w:docPart>
-      <w:docPartPr>
-        <w:name w:val="95FBBFFBBE7A40508C81E765C97F3C45"/>
-        <w:category>
-          <w:name w:val="General"/>
-          <w:gallery w:val="placeholder"/>
-        </w:category>
-        <w:types>
-          <w:type w:val="bbPlcHdr"/>
-        </w:types>
-        <w:behaviors>
-          <w:behavior w:val="content"/>
-        </w:behaviors>
-        <w:guid w:val="{298D027F-389B-44BE-A5DC-09292E717C4E}"/>
-      </w:docPartPr>
-      <w:docPartBody>
-        <w:p>
-          <w:pPr>
-            <w:pStyle w:val="95FBBFFBBE7A40508C81E765C97F3C45"/>
           </w:pPr>
           <w:r>
             <w:t>Lorem ipsum dolor</w:t>
@@ -7626,6 +6815,7 @@
     <w:sig w:usb0="00000287" w:usb1="00000000" w:usb2="00000000" w:usb3="00000000" w:csb0="0000009F" w:csb1="00000000"/>
   </w:font>
   <w:font w:name="MS PMincho">
+    <w:altName w:val="MS PMincho"/>
     <w:charset w:val="80"/>
     <w:family w:val="roman"/>
     <w:pitch w:val="variable"/>
@@ -7660,12 +6850,14 @@
     <w:sig w:usb0="E4002EFF" w:usb1="C000247B" w:usb2="00000009" w:usb3="00000000" w:csb0="000001FF" w:csb1="00000000"/>
   </w:font>
   <w:font w:name="Yu Mincho">
+    <w:altName w:val="游明朝"/>
     <w:charset w:val="80"/>
     <w:family w:val="roman"/>
     <w:pitch w:val="variable"/>
     <w:sig w:usb0="800002E7" w:usb1="2AC7FCFF" w:usb2="00000012" w:usb3="00000000" w:csb0="0002009F" w:csb1="00000000"/>
   </w:font>
   <w:font w:name="Yu Gothic Light">
+    <w:altName w:val="游ゴシック Light"/>
     <w:panose1 w:val="020B0300000000000000"/>
     <w:charset w:val="80"/>
     <w:family w:val="swiss"/>
@@ -7683,7 +6875,7 @@
 </file>
 
 <file path=word/glossary/numbering.xml><?xml version="1.0" encoding="utf-8"?>
-<w:numbering xmlns:wpc="http://schemas.microsoft.com/office/word/2010/wordprocessingCanvas" xmlns:cx="http://schemas.microsoft.com/office/drawing/2014/chartex" xmlns:cx1="http://schemas.microsoft.com/office/drawing/2015/9/8/chartex" xmlns:cx2="http://schemas.microsoft.com/office/drawing/2015/10/21/chartex" xmlns:cx3="http://schemas.microsoft.com/office/drawing/2016/5/9/chartex" xmlns:cx4="http://schemas.microsoft.com/office/drawing/2016/5/10/chartex" xmlns:cx5="http://schemas.microsoft.com/office/drawing/2016/5/11/chartex" xmlns:cx6="http://schemas.microsoft.com/office/drawing/2016/5/12/chartex" xmlns:cx7="http://schemas.microsoft.com/office/drawing/2016/5/13/chartex" xmlns:cx8="http://schemas.microsoft.com/office/drawing/2016/5/14/chartex" xmlns:mc="http://schemas.openxmlformats.org/markup-compatibility/2006" xmlns:aink="http://schemas.microsoft.com/office/drawing/2016/ink" xmlns:am3d="http://schemas.microsoft.com/office/drawing/2017/model3d" xmlns:o="urn:schemas-microsoft-com:office:office" xmlns:r="http://schemas.openxmlformats.org/officeDocument/2006/relationships" xmlns:m="http://schemas.openxmlformats.org/officeDocument/2006/math" xmlns:v="urn:schemas-microsoft-com:vml" xmlns:wp14="http://schemas.microsoft.com/office/word/2010/wordprocessingDrawing" xmlns:wp="http://schemas.openxmlformats.org/drawingml/2006/wordprocessingDrawing" xmlns:w10="urn:schemas-microsoft-com:office:word" xmlns:w="http://schemas.openxmlformats.org/wordprocessingml/2006/main" xmlns:w14="http://schemas.microsoft.com/office/word/2010/wordml" xmlns:w15="http://schemas.microsoft.com/office/word/2012/wordml" xmlns:w16cex="http://schemas.microsoft.com/office/word/2018/wordml/cex" xmlns:w16cid="http://schemas.microsoft.com/office/word/2016/wordml/cid" xmlns:w16="http://schemas.microsoft.com/office/word/2018/wordml" xmlns:w16sdtdh="http://schemas.microsoft.com/office/word/2020/wordml/sdtdatahash" xmlns:w16se="http://schemas.microsoft.com/office/word/2015/wordml/symex" xmlns:wpg="http://schemas.microsoft.com/office/word/2010/wordprocessingGroup" xmlns:wpi="http://schemas.microsoft.com/office/word/2010/wordprocessingInk" xmlns:wne="http://schemas.microsoft.com/office/word/2006/wordml" xmlns:wps="http://schemas.microsoft.com/office/word/2010/wordprocessingShape" mc:Ignorable="w14 w15 w16se w16cid w16 w16cex w16sdtdh wp14">
+<w:numbering xmlns:wpc="http://schemas.microsoft.com/office/word/2010/wordprocessingCanvas" xmlns:cx="http://schemas.microsoft.com/office/drawing/2014/chartex" xmlns:cx1="http://schemas.microsoft.com/office/drawing/2015/9/8/chartex" xmlns:cx2="http://schemas.microsoft.com/office/drawing/2015/10/21/chartex" xmlns:cx3="http://schemas.microsoft.com/office/drawing/2016/5/9/chartex" xmlns:cx4="http://schemas.microsoft.com/office/drawing/2016/5/10/chartex" xmlns:cx5="http://schemas.microsoft.com/office/drawing/2016/5/11/chartex" xmlns:cx6="http://schemas.microsoft.com/office/drawing/2016/5/12/chartex" xmlns:cx7="http://schemas.microsoft.com/office/drawing/2016/5/13/chartex" xmlns:cx8="http://schemas.microsoft.com/office/drawing/2016/5/14/chartex" xmlns:mc="http://schemas.openxmlformats.org/markup-compatibility/2006" xmlns:aink="http://schemas.microsoft.com/office/drawing/2016/ink" xmlns:am3d="http://schemas.microsoft.com/office/drawing/2017/model3d" xmlns:o="urn:schemas-microsoft-com:office:office" xmlns:oel="http://schemas.microsoft.com/office/2019/extlst" xmlns:r="http://schemas.openxmlformats.org/officeDocument/2006/relationships" xmlns:m="http://schemas.openxmlformats.org/officeDocument/2006/math" xmlns:v="urn:schemas-microsoft-com:vml" xmlns:wp14="http://schemas.microsoft.com/office/word/2010/wordprocessingDrawing" xmlns:wp="http://schemas.openxmlformats.org/drawingml/2006/wordprocessingDrawing" xmlns:w10="urn:schemas-microsoft-com:office:word" xmlns:w="http://schemas.openxmlformats.org/wordprocessingml/2006/main" xmlns:w14="http://schemas.microsoft.com/office/word/2010/wordml" xmlns:w15="http://schemas.microsoft.com/office/word/2012/wordml" xmlns:w16cex="http://schemas.microsoft.com/office/word/2018/wordml/cex" xmlns:w16cid="http://schemas.microsoft.com/office/word/2016/wordml/cid" xmlns:w16="http://schemas.microsoft.com/office/word/2018/wordml" xmlns:w16sdtdh="http://schemas.microsoft.com/office/word/2020/wordml/sdtdatahash" xmlns:w16se="http://schemas.microsoft.com/office/word/2015/wordml/symex" xmlns:wpg="http://schemas.microsoft.com/office/word/2010/wordprocessingGroup" xmlns:wpi="http://schemas.microsoft.com/office/word/2010/wordprocessingInk" xmlns:wne="http://schemas.microsoft.com/office/word/2006/wordml" xmlns:wps="http://schemas.microsoft.com/office/word/2010/wordprocessingShape" mc:Ignorable="w14 w15 w16se w16cid w16 w16cex w16sdtdh wp14">
   <w:abstractNum w:abstractNumId="0" w15:restartNumberingAfterBreak="0">
     <w:nsid w:val="2576479A"/>
     <w:multiLevelType w:val="hybridMultilevel"/>
@@ -7803,7 +6995,7 @@
       </w:rPr>
     </w:lvl>
   </w:abstractNum>
-  <w:num w:numId="1">
+  <w:num w:numId="1" w16cid:durableId="949556099">
     <w:abstractNumId w:val="0"/>
   </w:num>
 </w:numbering>
@@ -7825,6 +7017,7 @@
   <w:rsids>
     <w:rsidRoot w:val="00CE795C"/>
     <w:rsid w:val="00037986"/>
+    <w:rsid w:val="000428DD"/>
     <w:rsid w:val="00063644"/>
     <w:rsid w:val="000C2153"/>
     <w:rsid w:val="000E7364"/>

</xml_diff>

<commit_message>
Update Resume to remove graduation year
</commit_message>
<xml_diff>
--- a/Eduard_Danalache_Resume.docx
+++ b/Eduard_Danalache_Resume.docx
@@ -183,7 +183,7 @@
           <w:rFonts w:ascii="Times New Roman" w:hAnsi="Times New Roman" w:cs="Times New Roman"/>
           <w:szCs w:val="24"/>
         </w:rPr>
-        <w:t xml:space="preserve"> December 2018</w:t>
+        <w:t xml:space="preserve"> </w:t>
       </w:r>
     </w:p>
     <w:sdt>
@@ -652,27 +652,7 @@
           <w:szCs w:val="20"/>
           <w:lang w:eastAsia="en-US"/>
         </w:rPr>
-        <w:t xml:space="preserve">Led a team of 5 engineers to completely redesign the frontend architecture and design of Scale Studio, a startup </w:t>
-      </w:r>
-      <w:proofErr w:type="gramStart"/>
-      <w:r>
-        <w:rPr>
-          <w:rFonts w:ascii="Times" w:eastAsiaTheme="minorEastAsia" w:hAnsi="Times"/>
-          <w:sz w:val="20"/>
-          <w:szCs w:val="20"/>
-          <w:lang w:eastAsia="en-US"/>
-        </w:rPr>
-        <w:t>benchmarking</w:t>
-      </w:r>
-      <w:proofErr w:type="gramEnd"/>
-      <w:r>
-        <w:rPr>
-          <w:rFonts w:ascii="Times" w:eastAsiaTheme="minorEastAsia" w:hAnsi="Times"/>
-          <w:sz w:val="20"/>
-          <w:szCs w:val="20"/>
-          <w:lang w:eastAsia="en-US"/>
-        </w:rPr>
-        <w:t xml:space="preserve"> and data analysis tool. </w:t>
+        <w:t xml:space="preserve">Led a team of 5 engineers to completely redesign the frontend architecture and design of Scale Studio, a startup benchmarking and data analysis tool. </w:t>
       </w:r>
       <w:proofErr w:type="gramStart"/>
       <w:r>
@@ -7026,6 +7006,7 @@
     <w:rsid w:val="00150FCA"/>
     <w:rsid w:val="002139AB"/>
     <w:rsid w:val="0022653B"/>
+    <w:rsid w:val="00283D91"/>
     <w:rsid w:val="0029372D"/>
     <w:rsid w:val="002A5138"/>
     <w:rsid w:val="002F3736"/>
@@ -7612,18 +7593,6 @@
       <w:lang w:eastAsia="en-US"/>
     </w:rPr>
   </w:style>
-  <w:style w:type="paragraph" w:customStyle="1" w:styleId="95FBBFFBBE7A40508C81E765C97F3C45">
-    <w:name w:val="95FBBFFBBE7A40508C81E765C97F3C45"/>
-    <w:rsid w:val="00443212"/>
-    <w:pPr>
-      <w:spacing w:after="160" w:line="259" w:lineRule="auto"/>
-    </w:pPr>
-    <w:rPr>
-      <w:sz w:val="22"/>
-      <w:szCs w:val="22"/>
-      <w:lang w:eastAsia="en-US"/>
-    </w:rPr>
-  </w:style>
   <w:style w:type="paragraph" w:customStyle="1" w:styleId="CD56EA822619418C973ECAA1C076B71C">
     <w:name w:val="CD56EA822619418C973ECAA1C076B71C"/>
     <w:rsid w:val="00EC7962"/>

</xml_diff>